<commit_message>
1a update - not fully sure about it
</commit_message>
<xml_diff>
--- a/Q1/q1a.docx
+++ b/Q1/q1a.docx
@@ -12,7 +12,211 @@
         <w:rPr>
           <w:lang w:val="en-GB"/>
         </w:rPr>
-        <w:t xml:space="preserve">Question: </w:t>
+        <w:t>Monte Carlo approach</w:t>
+      </w:r>
+      <w:r>
+        <w:rPr>
+          <w:lang w:val="en-GB"/>
+        </w:rPr>
+        <w:t xml:space="preserve">, is </w:t>
+      </w:r>
+      <w:r>
+        <w:rPr>
+          <w:lang w:val="en-GB"/>
+        </w:rPr>
+        <w:t>where you</w:t>
+      </w:r>
+      <w:r>
+        <w:rPr>
+          <w:lang w:val="en-GB"/>
+        </w:rPr>
+        <w:t xml:space="preserve"> run a </w:t>
+      </w:r>
+      <w:r>
+        <w:rPr>
+          <w:lang w:val="en-GB"/>
+        </w:rPr>
+        <w:t>syste</w:t>
+      </w:r>
+      <w:r>
+        <w:rPr>
+          <w:lang w:val="en-GB"/>
+        </w:rPr>
+        <w:t xml:space="preserve">m </w:t>
+      </w:r>
+      <w:r>
+        <w:rPr>
+          <w:lang w:val="en-GB"/>
+        </w:rPr>
+        <w:t>a</w:t>
+      </w:r>
+      <w:r>
+        <w:rPr>
+          <w:lang w:val="en-GB"/>
+        </w:rPr>
+        <w:t xml:space="preserve"> </w:t>
+      </w:r>
+      <w:r>
+        <w:rPr>
+          <w:lang w:val="en-GB"/>
+        </w:rPr>
+        <w:t xml:space="preserve">significant </w:t>
+      </w:r>
+      <w:r>
+        <w:rPr>
+          <w:lang w:val="en-GB"/>
+        </w:rPr>
+        <w:t xml:space="preserve">number of episodes </w:t>
+      </w:r>
+      <w:r>
+        <w:rPr>
+          <w:lang w:val="en-GB"/>
+        </w:rPr>
+        <w:t xml:space="preserve">with </w:t>
+      </w:r>
+      <w:r>
+        <w:rPr>
+          <w:lang w:val="en-GB"/>
+        </w:rPr>
+        <w:t>quasi-</w:t>
+      </w:r>
+      <w:r>
+        <w:rPr>
+          <w:lang w:val="en-GB"/>
+        </w:rPr>
+        <w:t>random inputs</w:t>
+      </w:r>
+      <w:r>
+        <w:rPr>
+          <w:lang w:val="en-GB"/>
+        </w:rPr>
+        <w:t>. T</w:t>
+      </w:r>
+      <w:r>
+        <w:rPr>
+          <w:lang w:val="en-GB"/>
+        </w:rPr>
+        <w:t>he d</w:t>
+      </w:r>
+      <w:r>
+        <w:rPr>
+          <w:lang w:val="en-GB"/>
+        </w:rPr>
+        <w:t>esired outputs are</w:t>
+      </w:r>
+      <w:r>
+        <w:rPr>
+          <w:lang w:val="en-GB"/>
+        </w:rPr>
+        <w:t xml:space="preserve"> then</w:t>
+      </w:r>
+      <w:r>
+        <w:rPr>
+          <w:lang w:val="en-GB"/>
+        </w:rPr>
+        <w:t xml:space="preserve"> measured</w:t>
+      </w:r>
+      <w:r>
+        <w:rPr>
+          <w:lang w:val="en-GB"/>
+        </w:rPr>
+        <w:t>, analysed or learned from directly</w:t>
+      </w:r>
+      <w:r>
+        <w:rPr>
+          <w:lang w:val="en-GB"/>
+        </w:rPr>
+        <w:t>,</w:t>
+      </w:r>
+      <w:r>
+        <w:rPr>
+          <w:lang w:val="en-GB"/>
+        </w:rPr>
+        <w:t xml:space="preserve"> by the agent</w:t>
+      </w:r>
+      <w:r>
+        <w:rPr>
+          <w:lang w:val="en-GB"/>
+        </w:rPr>
+        <w:t>.</w:t>
+      </w:r>
+      <w:r>
+        <w:rPr>
+          <w:lang w:val="en-GB"/>
+        </w:rPr>
+        <w:t xml:space="preserve"> </w:t>
+      </w:r>
+      <w:r>
+        <w:rPr>
+          <w:lang w:val="en-GB"/>
+        </w:rPr>
+        <w:t xml:space="preserve"> It improves the </w:t>
+      </w:r>
+      <w:r>
+        <w:rPr>
+          <w:lang w:val="en-GB"/>
+        </w:rPr>
+        <w:t>policies and values every episode, thus i</w:t>
+      </w:r>
+      <w:r>
+        <w:rPr>
+          <w:lang w:val="en-GB"/>
+        </w:rPr>
+        <w:t xml:space="preserve">t can only be applied to episodic tasks </w:t>
+      </w:r>
+      <w:r>
+        <w:rPr>
+          <w:lang w:val="en-GB"/>
+        </w:rPr>
+        <w:t>that</w:t>
+      </w:r>
+      <w:r>
+        <w:rPr>
+          <w:lang w:val="en-GB"/>
+        </w:rPr>
+        <w:t xml:space="preserve"> </w:t>
+      </w:r>
+      <w:r>
+        <w:rPr>
+          <w:lang w:val="en-GB"/>
+        </w:rPr>
+        <w:t>eventually terminate</w:t>
+      </w:r>
+      <w:r>
+        <w:rPr>
+          <w:lang w:val="en-GB"/>
+        </w:rPr>
+        <w:t xml:space="preserve">, as </w:t>
+      </w:r>
+      <w:r>
+        <w:rPr>
+          <w:lang w:val="en-GB"/>
+        </w:rPr>
+        <w:t xml:space="preserve">its </w:t>
+      </w:r>
+      <w:r>
+        <w:rPr>
+          <w:lang w:val="en-GB"/>
+        </w:rPr>
+        <w:t>learning approach is based off averaging sample returns.</w:t>
+      </w:r>
+      <w:r>
+        <w:rPr>
+          <w:lang w:val="en-GB"/>
+        </w:rPr>
+        <w:t xml:space="preserve"> </w:t>
+      </w:r>
+      <w:r>
+        <w:rPr>
+          <w:lang w:val="en-GB"/>
+        </w:rPr>
+        <w:t>In policy iteration, w</w:t>
+      </w:r>
+      <w:r>
+        <w:rPr>
+          <w:lang w:val="en-GB"/>
+        </w:rPr>
+        <w:t>e can use Monte Carlo techniques to both, evaluate a policy and also improve a policy based off empirical simulations.</w:t>
       </w:r>
     </w:p>
     <w:p>
@@ -25,7 +229,346 @@
         <w:rPr>
           <w:lang w:val="en-GB"/>
         </w:rPr>
-        <w:t>What are Monte Carlo approaches?</w:t>
+        <w:t>Monte Carlo approaches however</w:t>
+      </w:r>
+      <w:r>
+        <w:rPr>
+          <w:lang w:val="en-GB"/>
+        </w:rPr>
+        <w:t>,</w:t>
+      </w:r>
+      <w:r>
+        <w:rPr>
+          <w:lang w:val="en-GB"/>
+        </w:rPr>
+        <w:t xml:space="preserve"> </w:t>
+      </w:r>
+      <w:r>
+        <w:rPr>
+          <w:lang w:val="en-GB"/>
+        </w:rPr>
+        <w:t>are</w:t>
+      </w:r>
+      <w:r>
+        <w:rPr>
+          <w:lang w:val="en-GB"/>
+        </w:rPr>
+        <w:t xml:space="preserve"> computationally </w:t>
+      </w:r>
+      <w:r>
+        <w:rPr>
+          <w:lang w:val="en-GB"/>
+        </w:rPr>
+        <w:t xml:space="preserve">slow and </w:t>
+      </w:r>
+      <w:r>
+        <w:rPr>
+          <w:lang w:val="en-GB"/>
+        </w:rPr>
+        <w:t>expensive</w:t>
+      </w:r>
+      <w:r>
+        <w:rPr>
+          <w:lang w:val="en-GB"/>
+        </w:rPr>
+        <w:t xml:space="preserve">. </w:t>
+      </w:r>
+      <w:r>
+        <w:rPr>
+          <w:lang w:val="en-GB"/>
+        </w:rPr>
+        <w:t xml:space="preserve">The mean </w:t>
+      </w:r>
+      <w:r>
+        <w:rPr>
+          <w:lang w:val="en-GB"/>
+        </w:rPr>
+        <w:t>has a convergence</w:t>
+      </w:r>
+      <w:r>
+        <w:rPr>
+          <w:lang w:val="en-GB"/>
+        </w:rPr>
+        <w:t xml:space="preserve"> of</w:t>
+      </w:r>
+      <w:r>
+        <w:rPr>
+          <w:lang w:val="en-GB"/>
+        </w:rPr>
+        <w:t xml:space="preserve"> </w:t>
+      </w:r>
+      <m:oMath>
+        <m:r>
+          <w:rPr>
+            <w:rFonts w:ascii="Cambria Math" w:hAnsi="Cambria Math"/>
+            <w:lang w:val="en-GB"/>
+          </w:rPr>
+          <m:t>O</m:t>
+        </m:r>
+        <m:d>
+          <m:dPr>
+            <m:ctrlPr>
+              <w:rPr>
+                <w:rFonts w:ascii="Cambria Math" w:hAnsi="Cambria Math"/>
+                <w:i/>
+                <w:lang w:val="en-GB"/>
+              </w:rPr>
+            </m:ctrlPr>
+          </m:dPr>
+          <m:e>
+            <m:f>
+              <m:fPr>
+                <m:ctrlPr>
+                  <w:rPr>
+                    <w:rFonts w:ascii="Cambria Math" w:hAnsi="Cambria Math"/>
+                    <w:i/>
+                    <w:lang w:val="en-GB"/>
+                  </w:rPr>
+                </m:ctrlPr>
+              </m:fPr>
+              <m:num>
+                <m:r>
+                  <w:rPr>
+                    <w:rFonts w:ascii="Cambria Math" w:hAnsi="Cambria Math"/>
+                    <w:lang w:val="en-GB"/>
+                  </w:rPr>
+                  <m:t>1</m:t>
+                </m:r>
+              </m:num>
+              <m:den>
+                <m:r>
+                  <w:rPr>
+                    <w:rFonts w:ascii="Cambria Math" w:hAnsi="Cambria Math"/>
+                    <w:lang w:val="en-GB"/>
+                  </w:rPr>
+                  <m:t>N</m:t>
+                </m:r>
+              </m:den>
+            </m:f>
+          </m:e>
+        </m:d>
+      </m:oMath>
+      <w:r>
+        <w:rPr>
+          <w:lang w:val="en-GB"/>
+        </w:rPr>
+        <w:t xml:space="preserve"> </w:t>
+      </w:r>
+      <w:r>
+        <w:rPr>
+          <w:lang w:val="en-GB"/>
+        </w:rPr>
+        <w:t xml:space="preserve">and </w:t>
+      </w:r>
+      <w:r>
+        <w:rPr>
+          <w:lang w:val="en-GB"/>
+        </w:rPr>
+        <w:t>convergence of covariance</w:t>
+      </w:r>
+      <w:r>
+        <w:rPr>
+          <w:lang w:val="en-GB"/>
+        </w:rPr>
+        <w:t xml:space="preserve"> is </w:t>
+      </w:r>
+      <m:oMath>
+        <m:r>
+          <w:rPr>
+            <w:rFonts w:ascii="Cambria Math" w:hAnsi="Cambria Math"/>
+            <w:lang w:val="en-GB"/>
+          </w:rPr>
+          <m:t>O</m:t>
+        </m:r>
+        <m:d>
+          <m:dPr>
+            <m:ctrlPr>
+              <w:rPr>
+                <w:rFonts w:ascii="Cambria Math" w:hAnsi="Cambria Math"/>
+                <w:i/>
+                <w:lang w:val="en-GB"/>
+              </w:rPr>
+            </m:ctrlPr>
+          </m:dPr>
+          <m:e>
+            <m:rad>
+              <m:radPr>
+                <m:degHide m:val="1"/>
+                <m:ctrlPr>
+                  <w:rPr>
+                    <w:rFonts w:ascii="Cambria Math" w:hAnsi="Cambria Math"/>
+                    <w:i/>
+                    <w:lang w:val="en-GB"/>
+                  </w:rPr>
+                </m:ctrlPr>
+              </m:radPr>
+              <m:deg/>
+              <m:e>
+                <m:f>
+                  <m:fPr>
+                    <m:ctrlPr>
+                      <w:rPr>
+                        <w:rFonts w:ascii="Cambria Math" w:hAnsi="Cambria Math"/>
+                        <w:i/>
+                        <w:lang w:val="en-GB"/>
+                      </w:rPr>
+                    </m:ctrlPr>
+                  </m:fPr>
+                  <m:num>
+                    <m:r>
+                      <w:rPr>
+                        <w:rFonts w:ascii="Cambria Math" w:hAnsi="Cambria Math"/>
+                        <w:lang w:val="en-GB"/>
+                      </w:rPr>
+                      <m:t>1</m:t>
+                    </m:r>
+                  </m:num>
+                  <m:den>
+                    <m:r>
+                      <w:rPr>
+                        <w:rFonts w:ascii="Cambria Math" w:hAnsi="Cambria Math"/>
+                        <w:lang w:val="en-GB"/>
+                      </w:rPr>
+                      <m:t>N</m:t>
+                    </m:r>
+                  </m:den>
+                </m:f>
+              </m:e>
+            </m:rad>
+          </m:e>
+        </m:d>
+      </m:oMath>
+      <w:r>
+        <w:rPr>
+          <w:lang w:val="en-GB"/>
+        </w:rPr>
+        <w:t xml:space="preserve">. </w:t>
+      </w:r>
+      <w:r>
+        <w:rPr>
+          <w:lang w:val="en-GB"/>
+        </w:rPr>
+        <w:t xml:space="preserve">Therefore, for error to be </w:t>
+      </w:r>
+      <w:r>
+        <w:rPr>
+          <w:lang w:val="en-GB"/>
+        </w:rPr>
+        <w:t>zero</w:t>
+      </w:r>
+      <w:r>
+        <w:rPr>
+          <w:lang w:val="en-GB"/>
+        </w:rPr>
+        <w:t xml:space="preserve">, </w:t>
+      </w:r>
+      <m:oMath>
+        <m:r>
+          <w:rPr>
+            <w:rFonts w:ascii="Cambria Math" w:hAnsi="Cambria Math"/>
+            <w:lang w:val="en-GB"/>
+          </w:rPr>
+          <m:t>N</m:t>
+        </m:r>
+      </m:oMath>
+      <w:r>
+        <w:rPr>
+          <w:lang w:val="en-GB"/>
+        </w:rPr>
+        <w:t xml:space="preserve"> would need</w:t>
+      </w:r>
+      <w:r>
+        <w:rPr>
+          <w:lang w:val="en-GB"/>
+        </w:rPr>
+        <w:t xml:space="preserve"> to be infinite</w:t>
+      </w:r>
+      <w:r>
+        <w:rPr>
+          <w:lang w:val="en-GB"/>
+        </w:rPr>
+        <w:t xml:space="preserve"> but</w:t>
+      </w:r>
+      <w:r>
+        <w:rPr>
+          <w:lang w:val="en-GB"/>
+        </w:rPr>
+        <w:t xml:space="preserve"> </w:t>
+      </w:r>
+      <w:r>
+        <w:rPr>
+          <w:lang w:val="en-GB"/>
+        </w:rPr>
+        <w:t xml:space="preserve">since we </w:t>
+      </w:r>
+      <w:r>
+        <w:rPr>
+          <w:lang w:val="en-GB"/>
+        </w:rPr>
+        <w:t xml:space="preserve">always </w:t>
+      </w:r>
+      <w:r>
+        <w:rPr>
+          <w:lang w:val="en-GB"/>
+        </w:rPr>
+        <w:t xml:space="preserve">have finite </w:t>
+      </w:r>
+      <m:oMath>
+        <m:r>
+          <w:rPr>
+            <w:rFonts w:ascii="Cambria Math" w:hAnsi="Cambria Math"/>
+            <w:lang w:val="en-GB"/>
+          </w:rPr>
+          <m:t>N</m:t>
+        </m:r>
+      </m:oMath>
+      <w:r>
+        <w:rPr>
+          <w:lang w:val="en-GB"/>
+        </w:rPr>
+        <w:t xml:space="preserve">, Monte Carlo estimates </w:t>
+      </w:r>
+      <w:r>
+        <w:rPr>
+          <w:lang w:val="en-GB"/>
+        </w:rPr>
+        <w:t xml:space="preserve">are never exact. </w:t>
+      </w:r>
+      <w:r>
+        <w:rPr>
+          <w:lang w:val="en-GB"/>
+        </w:rPr>
+        <w:t>However t</w:t>
+      </w:r>
+      <w:r>
+        <w:rPr>
+          <w:lang w:val="en-GB"/>
+        </w:rPr>
+        <w:t xml:space="preserve">ypically we work with </w:t>
+      </w:r>
+      <w:r>
+        <w:rPr>
+          <w:lang w:val="en-GB"/>
+        </w:rPr>
+        <w:t>generalised policy iteration</w:t>
+      </w:r>
+      <w:r>
+        <w:rPr>
+          <w:lang w:val="en-GB"/>
+        </w:rPr>
+        <w:t>s which</w:t>
+      </w:r>
+      <w:r>
+        <w:rPr>
+          <w:lang w:val="en-GB"/>
+        </w:rPr>
+        <w:t xml:space="preserve"> can work with inexact values</w:t>
+      </w:r>
+      <w:r>
+        <w:rPr>
+          <w:lang w:val="en-GB"/>
+        </w:rPr>
+        <w:t>.</w:t>
       </w:r>
     </w:p>
     <w:p>
@@ -38,7 +581,241 @@
         <w:rPr>
           <w:lang w:val="en-GB"/>
         </w:rPr>
-        <w:t>How are they potentially better than the policy and value iteration algorithms described so far?</w:t>
+        <w:t>It</w:t>
+      </w:r>
+      <w:r>
+        <w:rPr>
+          <w:lang w:val="en-GB"/>
+        </w:rPr>
+        <w:t xml:space="preserve"> can be better than </w:t>
+      </w:r>
+      <w:r>
+        <w:rPr>
+          <w:lang w:val="en-GB"/>
+        </w:rPr>
+        <w:t xml:space="preserve">policy and value iteration algorithms </w:t>
+      </w:r>
+      <w:r>
+        <w:rPr>
+          <w:lang w:val="en-GB"/>
+        </w:rPr>
+        <w:t>because</w:t>
+      </w:r>
+      <w:r>
+        <w:rPr>
+          <w:lang w:val="en-GB"/>
+        </w:rPr>
+        <w:t xml:space="preserve"> of its</w:t>
+      </w:r>
+      <w:r>
+        <w:rPr>
+          <w:lang w:val="en-GB"/>
+        </w:rPr>
+        <w:t xml:space="preserve"> real-time learning</w:t>
+      </w:r>
+      <w:r>
+        <w:rPr>
+          <w:lang w:val="en-GB"/>
+        </w:rPr>
+        <w:t xml:space="preserve"> characteristics. I</w:t>
+      </w:r>
+      <w:r>
+        <w:rPr>
+          <w:lang w:val="en-GB"/>
+        </w:rPr>
+        <w:t xml:space="preserve">t </w:t>
+      </w:r>
+      <w:r>
+        <w:rPr>
+          <w:lang w:val="en-GB"/>
+        </w:rPr>
+        <w:t>uses</w:t>
+      </w:r>
+      <w:r>
+        <w:rPr>
+          <w:lang w:val="en-GB"/>
+        </w:rPr>
+        <w:t xml:space="preserve"> model-free learning,</w:t>
+      </w:r>
+      <w:r>
+        <w:rPr>
+          <w:lang w:val="en-GB"/>
+        </w:rPr>
+        <w:t xml:space="preserve"> meaning</w:t>
+      </w:r>
+      <w:r>
+        <w:rPr>
+          <w:lang w:val="en-GB"/>
+        </w:rPr>
+        <w:t xml:space="preserve"> </w:t>
+      </w:r>
+      <w:r>
+        <w:rPr>
+          <w:lang w:val="en-GB"/>
+        </w:rPr>
+        <w:t>it does</w:t>
+      </w:r>
+      <w:r>
+        <w:rPr>
+          <w:lang w:val="en-GB"/>
+        </w:rPr>
+        <w:t xml:space="preserve"> not need to have complete</w:t>
+      </w:r>
+      <w:r>
+        <w:rPr>
+          <w:lang w:val="en-GB"/>
+        </w:rPr>
+        <w:t xml:space="preserve"> prior</w:t>
+      </w:r>
+      <w:r>
+        <w:rPr>
+          <w:lang w:val="en-GB"/>
+        </w:rPr>
+        <w:t xml:space="preserve"> knowledge of the environment</w:t>
+      </w:r>
+      <w:r>
+        <w:rPr>
+          <w:lang w:val="en-GB"/>
+        </w:rPr>
+        <w:t xml:space="preserve">. Furthermore, it can be </w:t>
+      </w:r>
+      <w:r>
+        <w:rPr>
+          <w:lang w:val="en-GB"/>
+        </w:rPr>
+        <w:t>more efficient</w:t>
+      </w:r>
+      <w:r>
+        <w:rPr>
+          <w:lang w:val="en-GB"/>
+        </w:rPr>
+        <w:t xml:space="preserve"> to run</w:t>
+      </w:r>
+      <w:r>
+        <w:rPr>
+          <w:lang w:val="en-GB"/>
+        </w:rPr>
+        <w:t xml:space="preserve"> because</w:t>
+      </w:r>
+      <w:r>
+        <w:rPr>
+          <w:lang w:val="en-GB"/>
+        </w:rPr>
+        <w:t xml:space="preserve"> it </w:t>
+      </w:r>
+      <w:r>
+        <w:rPr>
+          <w:lang w:val="en-GB"/>
+        </w:rPr>
+        <w:t>does not need to travel to every</w:t>
+      </w:r>
+      <w:r>
+        <w:rPr>
+          <w:lang w:val="en-GB"/>
+        </w:rPr>
+        <w:t xml:space="preserve"> single state and so</w:t>
+      </w:r>
+      <w:r>
+        <w:rPr>
+          <w:lang w:val="en-GB"/>
+        </w:rPr>
+        <w:t>, when calculating policies, will only need to</w:t>
+      </w:r>
+      <w:r>
+        <w:rPr>
+          <w:lang w:val="en-GB"/>
+        </w:rPr>
+        <w:t xml:space="preserve"> update</w:t>
+      </w:r>
+      <w:r>
+        <w:rPr>
+          <w:lang w:val="en-GB"/>
+        </w:rPr>
+        <w:t xml:space="preserve"> the states that </w:t>
+      </w:r>
+      <w:r>
+        <w:rPr>
+          <w:lang w:val="en-GB"/>
+        </w:rPr>
+        <w:t>it has visited which tends to be the most common/important. U</w:t>
+      </w:r>
+      <w:r>
+        <w:rPr>
+          <w:lang w:val="en-GB"/>
+        </w:rPr>
+        <w:t>nlike</w:t>
+      </w:r>
+      <w:r>
+        <w:rPr>
+          <w:lang w:val="en-GB"/>
+        </w:rPr>
+        <w:t xml:space="preserve"> policy and value iteration</w:t>
+      </w:r>
+      <w:r>
+        <w:rPr>
+          <w:lang w:val="en-GB"/>
+        </w:rPr>
+        <w:t xml:space="preserve"> which are model-based</w:t>
+      </w:r>
+      <w:r>
+        <w:rPr>
+          <w:lang w:val="en-GB"/>
+        </w:rPr>
+        <w:t xml:space="preserve"> </w:t>
+      </w:r>
+      <w:r>
+        <w:rPr>
+          <w:lang w:val="en-GB"/>
+        </w:rPr>
+        <w:t>and</w:t>
+      </w:r>
+      <w:r>
+        <w:rPr>
+          <w:lang w:val="en-GB"/>
+        </w:rPr>
+        <w:t xml:space="preserve"> need to sample over </w:t>
+      </w:r>
+      <w:r>
+        <w:rPr>
+          <w:lang w:val="en-GB"/>
+        </w:rPr>
+        <w:t xml:space="preserve">an </w:t>
+      </w:r>
+      <w:r>
+        <w:rPr>
+          <w:lang w:val="en-GB"/>
+        </w:rPr>
+        <w:t xml:space="preserve">entire </w:t>
+      </w:r>
+      <w:r>
+        <w:rPr>
+          <w:lang w:val="en-GB"/>
+        </w:rPr>
+        <w:t>state space</w:t>
+      </w:r>
+      <w:r>
+        <w:rPr>
+          <w:lang w:val="en-GB"/>
+        </w:rPr>
+        <w:t xml:space="preserve"> to specify</w:t>
+      </w:r>
+      <w:r>
+        <w:rPr>
+          <w:lang w:val="en-GB"/>
+        </w:rPr>
+        <w:t xml:space="preserve"> a policy</w:t>
+      </w:r>
+      <w:r>
+        <w:rPr>
+          <w:lang w:val="en-GB"/>
+        </w:rPr>
+        <w:t>.</w:t>
+      </w:r>
+      <w:r>
+        <w:rPr>
+          <w:lang w:val="en-GB"/>
+        </w:rPr>
+        <w:t xml:space="preserve"> </w:t>
       </w:r>
     </w:p>
     <w:p>
@@ -47,19 +824,6 @@
           <w:lang w:val="en-GB"/>
         </w:rPr>
       </w:pPr>
-    </w:p>
-    <w:p>
-      <w:pPr>
-        <w:rPr>
-          <w:lang w:val="en-GB"/>
-        </w:rPr>
-      </w:pPr>
-      <w:r>
-        <w:rPr>
-          <w:lang w:val="en-GB"/>
-        </w:rPr>
-        <w:t>Answer</w:t>
-      </w:r>
     </w:p>
     <w:sectPr>
       <w:pgSz w:w="12240" w:h="15840"/>
@@ -497,6 +1261,16 @@
     <w:semiHidden/>
     <w:unhideWhenUsed/>
   </w:style>
+  <w:style w:type="character" w:styleId="PlaceholderText">
+    <w:name w:val="Placeholder Text"/>
+    <w:basedOn w:val="DefaultParagraphFont"/>
+    <w:uiPriority w:val="99"/>
+    <w:semiHidden/>
+    <w:rsid w:val="00851403"/>
+    <w:rPr>
+      <w:color w:val="808080"/>
+    </w:rPr>
+  </w:style>
 </w:styles>
 </file>
 

</xml_diff>

<commit_message>
q1a update pls read/check
</commit_message>
<xml_diff>
--- a/Q1/q1a.docx
+++ b/Q1/q1a.docx
@@ -4,232 +4,337 @@
   <w:body>
     <w:p>
       <w:pPr>
-        <w:rPr>
-          <w:lang w:val="en-GB"/>
-        </w:rPr>
-      </w:pPr>
-      <w:r>
-        <w:rPr>
-          <w:lang w:val="en-GB"/>
-        </w:rPr>
-        <w:t>Monte Carlo approach</w:t>
-      </w:r>
-      <w:r>
-        <w:rPr>
-          <w:lang w:val="en-GB"/>
-        </w:rPr>
-        <w:t xml:space="preserve">, is </w:t>
-      </w:r>
-      <w:r>
-        <w:rPr>
-          <w:lang w:val="en-GB"/>
-        </w:rPr>
-        <w:t>where you</w:t>
-      </w:r>
-      <w:r>
-        <w:rPr>
-          <w:lang w:val="en-GB"/>
-        </w:rPr>
-        <w:t xml:space="preserve"> run a </w:t>
-      </w:r>
-      <w:r>
-        <w:rPr>
-          <w:lang w:val="en-GB"/>
-        </w:rPr>
-        <w:t>syste</w:t>
-      </w:r>
-      <w:r>
-        <w:rPr>
-          <w:lang w:val="en-GB"/>
-        </w:rPr>
-        <w:t xml:space="preserve">m </w:t>
-      </w:r>
-      <w:r>
-        <w:rPr>
-          <w:lang w:val="en-GB"/>
-        </w:rPr>
-        <w:t>a</w:t>
-      </w:r>
-      <w:r>
-        <w:rPr>
-          <w:lang w:val="en-GB"/>
-        </w:rPr>
-        <w:t xml:space="preserve"> </w:t>
-      </w:r>
-      <w:r>
-        <w:rPr>
-          <w:lang w:val="en-GB"/>
-        </w:rPr>
-        <w:t xml:space="preserve">significant </w:t>
-      </w:r>
-      <w:r>
-        <w:rPr>
-          <w:lang w:val="en-GB"/>
-        </w:rPr>
-        <w:t xml:space="preserve">number of episodes </w:t>
-      </w:r>
-      <w:r>
-        <w:rPr>
-          <w:lang w:val="en-GB"/>
-        </w:rPr>
-        <w:t xml:space="preserve">with </w:t>
-      </w:r>
-      <w:r>
-        <w:rPr>
-          <w:lang w:val="en-GB"/>
-        </w:rPr>
-        <w:t>quasi-</w:t>
-      </w:r>
-      <w:r>
-        <w:rPr>
-          <w:lang w:val="en-GB"/>
-        </w:rPr>
-        <w:t>random inputs</w:t>
-      </w:r>
-      <w:r>
-        <w:rPr>
-          <w:lang w:val="en-GB"/>
-        </w:rPr>
-        <w:t>. T</w:t>
-      </w:r>
-      <w:r>
-        <w:rPr>
-          <w:lang w:val="en-GB"/>
-        </w:rPr>
-        <w:t>he d</w:t>
-      </w:r>
-      <w:r>
-        <w:rPr>
-          <w:lang w:val="en-GB"/>
-        </w:rPr>
-        <w:t>esired outputs are</w:t>
-      </w:r>
-      <w:r>
-        <w:rPr>
-          <w:lang w:val="en-GB"/>
-        </w:rPr>
-        <w:t xml:space="preserve"> then</w:t>
-      </w:r>
-      <w:r>
-        <w:rPr>
-          <w:lang w:val="en-GB"/>
-        </w:rPr>
-        <w:t xml:space="preserve"> measured</w:t>
-      </w:r>
-      <w:r>
-        <w:rPr>
-          <w:lang w:val="en-GB"/>
-        </w:rPr>
-        <w:t>, analysed or learned from directly</w:t>
-      </w:r>
-      <w:r>
-        <w:rPr>
-          <w:lang w:val="en-GB"/>
-        </w:rPr>
-        <w:t>,</w:t>
-      </w:r>
-      <w:r>
-        <w:rPr>
-          <w:lang w:val="en-GB"/>
-        </w:rPr>
-        <w:t xml:space="preserve"> by the agent</w:t>
-      </w:r>
-      <w:r>
-        <w:rPr>
-          <w:lang w:val="en-GB"/>
-        </w:rPr>
-        <w:t>.</w:t>
-      </w:r>
-      <w:r>
-        <w:rPr>
-          <w:lang w:val="en-GB"/>
-        </w:rPr>
-        <w:t xml:space="preserve"> </w:t>
-      </w:r>
-      <w:r>
-        <w:rPr>
-          <w:lang w:val="en-GB"/>
-        </w:rPr>
-        <w:t xml:space="preserve"> It improves the </w:t>
-      </w:r>
-      <w:r>
-        <w:rPr>
-          <w:lang w:val="en-GB"/>
-        </w:rPr>
-        <w:t>policies and values every episode, thus i</w:t>
-      </w:r>
-      <w:r>
-        <w:rPr>
-          <w:lang w:val="en-GB"/>
-        </w:rPr>
-        <w:t xml:space="preserve">t can only be applied to episodic tasks </w:t>
-      </w:r>
-      <w:r>
-        <w:rPr>
-          <w:lang w:val="en-GB"/>
-        </w:rPr>
-        <w:t>that</w:t>
-      </w:r>
-      <w:r>
-        <w:rPr>
-          <w:lang w:val="en-GB"/>
-        </w:rPr>
-        <w:t xml:space="preserve"> </w:t>
-      </w:r>
-      <w:r>
-        <w:rPr>
-          <w:lang w:val="en-GB"/>
-        </w:rPr>
-        <w:t>eventually terminate</w:t>
-      </w:r>
-      <w:r>
-        <w:rPr>
-          <w:lang w:val="en-GB"/>
-        </w:rPr>
-        <w:t xml:space="preserve">, as </w:t>
-      </w:r>
-      <w:r>
-        <w:rPr>
-          <w:lang w:val="en-GB"/>
-        </w:rPr>
-        <w:t xml:space="preserve">its </w:t>
-      </w:r>
-      <w:r>
-        <w:rPr>
-          <w:lang w:val="en-GB"/>
-        </w:rPr>
-        <w:t>learning approach is based off averaging sample returns.</w:t>
-      </w:r>
-      <w:r>
-        <w:rPr>
-          <w:lang w:val="en-GB"/>
-        </w:rPr>
-        <w:t xml:space="preserve"> </w:t>
-      </w:r>
-      <w:r>
-        <w:rPr>
-          <w:lang w:val="en-GB"/>
-        </w:rPr>
-        <w:t>In policy iteration, w</w:t>
-      </w:r>
-      <w:r>
-        <w:rPr>
-          <w:lang w:val="en-GB"/>
-        </w:rPr>
-        <w:t>e can use Monte Carlo techniques to both, evaluate a policy and also improve a policy based off empirical simulations.</w:t>
-      </w:r>
+        <w:pStyle w:val="ListParagraph"/>
+        <w:numPr>
+          <w:ilvl w:val="0"/>
+          <w:numId w:val="1"/>
+        </w:numPr>
+        <w:jc w:val="both"/>
+        <w:rPr>
+          <w:lang w:val="en-GB"/>
+        </w:rPr>
+      </w:pPr>
+      <w:r>
+        <w:rPr>
+          <w:lang w:val="en-GB"/>
+        </w:rPr>
+        <w:t xml:space="preserve">What are Monte Carlo </w:t>
+      </w:r>
+      <w:proofErr w:type="gramStart"/>
+      <w:r>
+        <w:rPr>
+          <w:lang w:val="en-GB"/>
+        </w:rPr>
+        <w:t>approaches</w:t>
+      </w:r>
+      <w:proofErr w:type="gramEnd"/>
     </w:p>
     <w:p>
       <w:pPr>
-        <w:rPr>
-          <w:lang w:val="en-GB"/>
-        </w:rPr>
-      </w:pPr>
-      <w:r>
-        <w:rPr>
-          <w:lang w:val="en-GB"/>
-        </w:rPr>
-        <w:t>Monte Carlo approaches however</w:t>
+        <w:pStyle w:val="ListParagraph"/>
+        <w:numPr>
+          <w:ilvl w:val="0"/>
+          <w:numId w:val="1"/>
+        </w:numPr>
+        <w:jc w:val="both"/>
+        <w:rPr>
+          <w:lang w:val="en-GB"/>
+        </w:rPr>
+      </w:pPr>
+      <w:r>
+        <w:rPr>
+          <w:lang w:val="en-GB"/>
+        </w:rPr>
+        <w:t>How are they potentially better than the policy and value iteration algorithms described so far</w:t>
+      </w:r>
+    </w:p>
+    <w:p>
+      <w:pPr>
+        <w:pStyle w:val="ListParagraph"/>
+        <w:numPr>
+          <w:ilvl w:val="0"/>
+          <w:numId w:val="1"/>
+        </w:numPr>
+        <w:jc w:val="both"/>
+        <w:rPr>
+          <w:lang w:val="en-GB"/>
+        </w:rPr>
+      </w:pPr>
+    </w:p>
+    <w:p>
+      <w:pPr>
+        <w:jc w:val="both"/>
+        <w:rPr>
+          <w:lang w:val="en-GB"/>
+        </w:rPr>
+      </w:pPr>
+    </w:p>
+    <w:p>
+      <w:pPr>
+        <w:jc w:val="both"/>
+        <w:rPr>
+          <w:lang w:val="en-GB"/>
+        </w:rPr>
+      </w:pPr>
+      <w:proofErr w:type="gramStart"/>
+      <w:r>
+        <w:rPr>
+          <w:lang w:val="en-GB"/>
+        </w:rPr>
+        <w:t>Monte Carlo approach</w:t>
+      </w:r>
+      <w:r>
+        <w:rPr>
+          <w:lang w:val="en-GB"/>
+        </w:rPr>
+        <w:t>,</w:t>
+      </w:r>
+      <w:proofErr w:type="gramEnd"/>
+      <w:r>
+        <w:rPr>
+          <w:lang w:val="en-GB"/>
+        </w:rPr>
+        <w:t xml:space="preserve"> is </w:t>
+      </w:r>
+      <w:r>
+        <w:rPr>
+          <w:lang w:val="en-GB"/>
+        </w:rPr>
+        <w:t>where you</w:t>
+      </w:r>
+      <w:r>
+        <w:rPr>
+          <w:lang w:val="en-GB"/>
+        </w:rPr>
+        <w:t xml:space="preserve"> run a </w:t>
+      </w:r>
+      <w:r>
+        <w:rPr>
+          <w:lang w:val="en-GB"/>
+        </w:rPr>
+        <w:t>syste</w:t>
+      </w:r>
+      <w:r>
+        <w:rPr>
+          <w:lang w:val="en-GB"/>
+        </w:rPr>
+        <w:t xml:space="preserve">m </w:t>
+      </w:r>
+      <w:r>
+        <w:rPr>
+          <w:lang w:val="en-GB"/>
+        </w:rPr>
+        <w:t>a</w:t>
+      </w:r>
+      <w:r>
+        <w:rPr>
+          <w:lang w:val="en-GB"/>
+        </w:rPr>
+        <w:t xml:space="preserve"> </w:t>
+      </w:r>
+      <w:r>
+        <w:rPr>
+          <w:lang w:val="en-GB"/>
+        </w:rPr>
+        <w:t xml:space="preserve">significant </w:t>
+      </w:r>
+      <w:r>
+        <w:rPr>
+          <w:lang w:val="en-GB"/>
+        </w:rPr>
+        <w:t xml:space="preserve">number of episodes </w:t>
+      </w:r>
+      <w:r>
+        <w:rPr>
+          <w:lang w:val="en-GB"/>
+        </w:rPr>
+        <w:t xml:space="preserve">with </w:t>
+      </w:r>
+      <w:r>
+        <w:rPr>
+          <w:lang w:val="en-GB"/>
+        </w:rPr>
+        <w:t>quasi-</w:t>
+      </w:r>
+      <w:r>
+        <w:rPr>
+          <w:lang w:val="en-GB"/>
+        </w:rPr>
+        <w:t>random inputs</w:t>
+      </w:r>
+      <w:r>
+        <w:rPr>
+          <w:lang w:val="en-GB"/>
+        </w:rPr>
+        <w:t>. T</w:t>
+      </w:r>
+      <w:r>
+        <w:rPr>
+          <w:lang w:val="en-GB"/>
+        </w:rPr>
+        <w:t>he d</w:t>
+      </w:r>
+      <w:r>
+        <w:rPr>
+          <w:lang w:val="en-GB"/>
+        </w:rPr>
+        <w:t>esired outputs are</w:t>
+      </w:r>
+      <w:r>
+        <w:rPr>
+          <w:lang w:val="en-GB"/>
+        </w:rPr>
+        <w:t xml:space="preserve"> then</w:t>
+      </w:r>
+      <w:r>
+        <w:rPr>
+          <w:lang w:val="en-GB"/>
+        </w:rPr>
+        <w:t xml:space="preserve"> measured</w:t>
+      </w:r>
+      <w:r>
+        <w:rPr>
+          <w:lang w:val="en-GB"/>
+        </w:rPr>
+        <w:t xml:space="preserve">, </w:t>
+      </w:r>
+      <w:proofErr w:type="gramStart"/>
+      <w:r>
+        <w:rPr>
+          <w:lang w:val="en-GB"/>
+        </w:rPr>
+        <w:t>analysed</w:t>
+      </w:r>
+      <w:proofErr w:type="gramEnd"/>
+      <w:r>
+        <w:rPr>
+          <w:lang w:val="en-GB"/>
+        </w:rPr>
+        <w:t xml:space="preserve"> or learned from directly</w:t>
+      </w:r>
+      <w:r>
+        <w:rPr>
+          <w:lang w:val="en-GB"/>
+        </w:rPr>
+        <w:t>,</w:t>
+      </w:r>
+      <w:r>
+        <w:rPr>
+          <w:lang w:val="en-GB"/>
+        </w:rPr>
+        <w:t xml:space="preserve"> by the agent</w:t>
+      </w:r>
+      <w:r>
+        <w:rPr>
+          <w:lang w:val="en-GB"/>
+        </w:rPr>
+        <w:t>.</w:t>
+      </w:r>
+      <w:r>
+        <w:rPr>
+          <w:lang w:val="en-GB"/>
+        </w:rPr>
+        <w:t xml:space="preserve"> </w:t>
+      </w:r>
+      <w:r>
+        <w:rPr>
+          <w:lang w:val="en-GB"/>
+        </w:rPr>
+        <w:t xml:space="preserve"> It improves the </w:t>
+      </w:r>
+      <w:r>
+        <w:rPr>
+          <w:lang w:val="en-GB"/>
+        </w:rPr>
+        <w:t>policies and values every episode, thus i</w:t>
+      </w:r>
+      <w:r>
+        <w:rPr>
+          <w:lang w:val="en-GB"/>
+        </w:rPr>
+        <w:t xml:space="preserve">t can only be applied to episodic tasks </w:t>
+      </w:r>
+      <w:r>
+        <w:rPr>
+          <w:lang w:val="en-GB"/>
+        </w:rPr>
+        <w:t>that</w:t>
+      </w:r>
+      <w:r>
+        <w:rPr>
+          <w:lang w:val="en-GB"/>
+        </w:rPr>
+        <w:t xml:space="preserve"> </w:t>
+      </w:r>
+      <w:r>
+        <w:rPr>
+          <w:lang w:val="en-GB"/>
+        </w:rPr>
+        <w:t>eventually terminate</w:t>
+      </w:r>
+      <w:r>
+        <w:rPr>
+          <w:lang w:val="en-GB"/>
+        </w:rPr>
+        <w:t xml:space="preserve">, as </w:t>
+      </w:r>
+      <w:r>
+        <w:rPr>
+          <w:lang w:val="en-GB"/>
+        </w:rPr>
+        <w:t xml:space="preserve">its </w:t>
+      </w:r>
+      <w:r>
+        <w:rPr>
+          <w:lang w:val="en-GB"/>
+        </w:rPr>
+        <w:t>learning approach is based off averaging sample returns.</w:t>
+      </w:r>
+      <w:r>
+        <w:rPr>
+          <w:lang w:val="en-GB"/>
+        </w:rPr>
+        <w:t xml:space="preserve"> </w:t>
+      </w:r>
+      <w:r>
+        <w:rPr>
+          <w:lang w:val="en-GB"/>
+        </w:rPr>
+        <w:t>In policy iteration, w</w:t>
+      </w:r>
+      <w:r>
+        <w:rPr>
+          <w:lang w:val="en-GB"/>
+        </w:rPr>
+        <w:t>e can use Monte Carlo techniques to both, evaluate a policy and also improve a policy based off empirical simulations.</w:t>
+      </w:r>
+    </w:p>
+    <w:p>
+      <w:pPr>
+        <w:jc w:val="both"/>
+        <w:rPr>
+          <w:lang w:val="en-GB"/>
+        </w:rPr>
+      </w:pPr>
+      <w:r>
+        <w:rPr>
+          <w:lang w:val="en-GB"/>
+        </w:rPr>
+        <w:t xml:space="preserve">Monte Carlo </w:t>
+      </w:r>
+      <w:proofErr w:type="gramStart"/>
+      <w:r>
+        <w:rPr>
+          <w:lang w:val="en-GB"/>
+        </w:rPr>
+        <w:t>approaches</w:t>
+      </w:r>
+      <w:proofErr w:type="gramEnd"/>
+      <w:r>
+        <w:rPr>
+          <w:lang w:val="en-GB"/>
+        </w:rPr>
+        <w:t xml:space="preserve"> however</w:t>
       </w:r>
       <w:r>
         <w:rPr>
@@ -573,6 +678,7 @@
     </w:p>
     <w:p>
       <w:pPr>
+        <w:jc w:val="both"/>
         <w:rPr>
           <w:lang w:val="en-GB"/>
         </w:rPr>
@@ -605,19 +711,7 @@
         <w:rPr>
           <w:lang w:val="en-GB"/>
         </w:rPr>
-        <w:t xml:space="preserve"> of its</w:t>
-      </w:r>
-      <w:r>
-        <w:rPr>
-          <w:lang w:val="en-GB"/>
-        </w:rPr>
-        <w:t xml:space="preserve"> real-time learning</w:t>
-      </w:r>
-      <w:r>
-        <w:rPr>
-          <w:lang w:val="en-GB"/>
-        </w:rPr>
-        <w:t xml:space="preserve"> characteristics. I</w:t>
+        <w:t xml:space="preserve"> of its real-time learning characteristics. I</w:t>
       </w:r>
       <w:r>
         <w:rPr>
@@ -811,11 +905,1396 @@
         </w:rPr>
         <w:t>.</w:t>
       </w:r>
+    </w:p>
+    <w:p>
+      <w:pPr>
+        <w:jc w:val="both"/>
+        <w:rPr>
+          <w:b/>
+          <w:bCs/>
+          <w:lang w:val="en-GB"/>
+        </w:rPr>
+      </w:pPr>
+      <w:r>
+        <w:rPr>
+          <w:b/>
+          <w:bCs/>
+          <w:lang w:val="en-GB"/>
+        </w:rPr>
+        <w:t>New Section:</w:t>
+      </w:r>
+    </w:p>
+    <w:p>
+      <w:pPr>
+        <w:jc w:val="both"/>
+        <w:rPr>
+          <w:lang w:val="en-GB"/>
+        </w:rPr>
+      </w:pPr>
+      <w:r>
+        <w:rPr>
+          <w:lang w:val="en-GB"/>
+        </w:rPr>
+        <w:t>Monte Carlo approaches</w:t>
+      </w:r>
+    </w:p>
+    <w:p>
+      <w:pPr>
+        <w:pStyle w:val="ListParagraph"/>
+        <w:numPr>
+          <w:ilvl w:val="0"/>
+          <w:numId w:val="2"/>
+        </w:numPr>
+        <w:jc w:val="both"/>
+        <w:rPr>
+          <w:lang w:val="en-GB"/>
+        </w:rPr>
+      </w:pPr>
+      <w:r>
+        <w:rPr>
+          <w:lang w:val="en-GB"/>
+        </w:rPr>
+        <w:t xml:space="preserve">Basic rundown of how monte </w:t>
+      </w:r>
+      <w:proofErr w:type="spellStart"/>
+      <w:r>
+        <w:rPr>
+          <w:lang w:val="en-GB"/>
+        </w:rPr>
+        <w:t>carlo</w:t>
+      </w:r>
+      <w:proofErr w:type="spellEnd"/>
+      <w:r>
+        <w:rPr>
+          <w:lang w:val="en-GB"/>
+        </w:rPr>
+        <w:t xml:space="preserve"> works</w:t>
+      </w:r>
+    </w:p>
+    <w:p>
+      <w:pPr>
+        <w:pStyle w:val="ListParagraph"/>
+        <w:numPr>
+          <w:ilvl w:val="1"/>
+          <w:numId w:val="2"/>
+        </w:numPr>
+        <w:jc w:val="both"/>
+        <w:rPr>
+          <w:lang w:val="en-GB"/>
+        </w:rPr>
+      </w:pPr>
+      <w:r>
+        <w:rPr>
+          <w:lang w:val="en-GB"/>
+        </w:rPr>
+        <w:t>Run system lots of times</w:t>
+      </w:r>
+    </w:p>
+    <w:p>
+      <w:pPr>
+        <w:pStyle w:val="ListParagraph"/>
+        <w:numPr>
+          <w:ilvl w:val="1"/>
+          <w:numId w:val="2"/>
+        </w:numPr>
+        <w:jc w:val="both"/>
+        <w:rPr>
+          <w:lang w:val="en-GB"/>
+        </w:rPr>
+      </w:pPr>
+      <w:r>
+        <w:rPr>
+          <w:lang w:val="en-GB"/>
+        </w:rPr>
+        <w:t>Work out expected returns using empirical data</w:t>
+      </w:r>
+    </w:p>
+    <w:p>
+      <w:pPr>
+        <w:pStyle w:val="ListParagraph"/>
+        <w:numPr>
+          <w:ilvl w:val="0"/>
+          <w:numId w:val="2"/>
+        </w:numPr>
+        <w:jc w:val="both"/>
+        <w:rPr>
+          <w:lang w:val="en-GB"/>
+        </w:rPr>
+      </w:pPr>
+      <w:r>
+        <w:rPr>
+          <w:lang w:val="en-GB"/>
+        </w:rPr>
+        <w:t xml:space="preserve">Monte </w:t>
+      </w:r>
+      <w:proofErr w:type="spellStart"/>
+      <w:r>
+        <w:rPr>
+          <w:lang w:val="en-GB"/>
+        </w:rPr>
+        <w:t>carlo</w:t>
+      </w:r>
+      <w:proofErr w:type="spellEnd"/>
+      <w:r>
+        <w:rPr>
+          <w:lang w:val="en-GB"/>
+        </w:rPr>
+        <w:t xml:space="preserve"> can do both the i</w:t>
+      </w:r>
+      <w:r>
+        <w:rPr>
+          <w:lang w:val="en-GB"/>
+        </w:rPr>
+        <w:t xml:space="preserve">mprove </w:t>
+      </w:r>
+      <w:r>
+        <w:rPr>
+          <w:lang w:val="en-GB"/>
+        </w:rPr>
+        <w:t>and evaluation steps</w:t>
+      </w:r>
+    </w:p>
+    <w:p>
+      <w:pPr>
+        <w:pStyle w:val="ListParagraph"/>
+        <w:numPr>
+          <w:ilvl w:val="0"/>
+          <w:numId w:val="2"/>
+        </w:numPr>
+        <w:jc w:val="both"/>
+        <w:rPr>
+          <w:lang w:val="en-GB"/>
+        </w:rPr>
+      </w:pPr>
+      <w:r>
+        <w:rPr>
+          <w:lang w:val="en-GB"/>
+        </w:rPr>
+        <w:t xml:space="preserve">Why is monte </w:t>
+      </w:r>
+      <w:proofErr w:type="spellStart"/>
+      <w:r>
+        <w:rPr>
+          <w:lang w:val="en-GB"/>
+        </w:rPr>
+        <w:t>carlo</w:t>
+      </w:r>
+      <w:proofErr w:type="spellEnd"/>
+      <w:r>
+        <w:rPr>
+          <w:lang w:val="en-GB"/>
+        </w:rPr>
+        <w:t xml:space="preserve"> better</w:t>
+      </w:r>
+    </w:p>
+    <w:p>
+      <w:pPr>
+        <w:pStyle w:val="ListParagraph"/>
+        <w:numPr>
+          <w:ilvl w:val="1"/>
+          <w:numId w:val="2"/>
+        </w:numPr>
+        <w:jc w:val="both"/>
+        <w:rPr>
+          <w:lang w:val="en-GB"/>
+        </w:rPr>
+      </w:pPr>
+      <w:r>
+        <w:rPr>
+          <w:lang w:val="en-GB"/>
+        </w:rPr>
+        <w:t>Doesn’t require a model</w:t>
+      </w:r>
+    </w:p>
+    <w:p>
+      <w:pPr>
+        <w:pStyle w:val="ListParagraph"/>
+        <w:numPr>
+          <w:ilvl w:val="1"/>
+          <w:numId w:val="2"/>
+        </w:numPr>
+        <w:jc w:val="both"/>
+        <w:rPr>
+          <w:lang w:val="en-GB"/>
+        </w:rPr>
+      </w:pPr>
+      <w:r>
+        <w:rPr>
+          <w:lang w:val="en-GB"/>
+        </w:rPr>
+        <w:t>Doesn’t require sampling over entire state space, policy can be restricted to mc policy run data</w:t>
+      </w:r>
+    </w:p>
+    <w:p>
+      <w:pPr>
+        <w:pStyle w:val="ListParagraph"/>
+        <w:numPr>
+          <w:ilvl w:val="1"/>
+          <w:numId w:val="2"/>
+        </w:numPr>
+        <w:jc w:val="both"/>
+        <w:rPr>
+          <w:lang w:val="en-GB"/>
+        </w:rPr>
+      </w:pPr>
+      <w:r>
+        <w:rPr>
+          <w:lang w:val="en-GB"/>
+        </w:rPr>
+        <w:t>Supports real-time learning</w:t>
+      </w:r>
+    </w:p>
+    <w:p>
+      <w:pPr>
+        <w:jc w:val="both"/>
+        <w:rPr>
+          <w:lang w:val="en-GB"/>
+        </w:rPr>
+      </w:pPr>
+      <w:r>
+        <w:rPr>
+          <w:lang w:val="en-GB"/>
+        </w:rPr>
+        <w:t>Monte Carlo approach</w:t>
+      </w:r>
+      <w:r>
+        <w:rPr>
+          <w:lang w:val="en-GB"/>
+        </w:rPr>
+        <w:t>es involve running</w:t>
+      </w:r>
+      <w:r>
+        <w:rPr>
+          <w:lang w:val="en-GB"/>
+        </w:rPr>
+        <w:t xml:space="preserve"> a system </w:t>
+      </w:r>
+      <w:r>
+        <w:rPr>
+          <w:lang w:val="en-GB"/>
+        </w:rPr>
+        <w:t>through many</w:t>
+      </w:r>
       <w:r>
         <w:rPr>
           <w:lang w:val="en-GB"/>
         </w:rPr>
         <w:t xml:space="preserve"> </w:t>
+      </w:r>
+      <w:r>
+        <w:rPr>
+          <w:lang w:val="en-GB"/>
+        </w:rPr>
+        <w:t xml:space="preserve">times </w:t>
+      </w:r>
+      <w:r>
+        <w:rPr>
+          <w:lang w:val="en-GB"/>
+        </w:rPr>
+        <w:t>with quasi-random inputs</w:t>
+      </w:r>
+      <w:r>
+        <w:rPr>
+          <w:lang w:val="en-GB"/>
+        </w:rPr>
+        <w:t xml:space="preserve"> to generate a lot of episodes</w:t>
+      </w:r>
+      <w:r>
+        <w:rPr>
+          <w:lang w:val="en-GB"/>
+        </w:rPr>
+        <w:t xml:space="preserve">. The desired outputs </w:t>
+      </w:r>
+      <w:r>
+        <w:rPr>
+          <w:lang w:val="en-GB"/>
+        </w:rPr>
+        <w:t xml:space="preserve">from these episodes </w:t>
+      </w:r>
+      <w:r>
+        <w:rPr>
+          <w:lang w:val="en-GB"/>
+        </w:rPr>
+        <w:t xml:space="preserve">are then measured, </w:t>
+      </w:r>
+      <w:r>
+        <w:rPr>
+          <w:lang w:val="en-GB"/>
+        </w:rPr>
+        <w:t>analysed,</w:t>
+      </w:r>
+      <w:r>
+        <w:rPr>
+          <w:lang w:val="en-GB"/>
+        </w:rPr>
+        <w:t xml:space="preserve"> </w:t>
+      </w:r>
+      <w:r>
+        <w:rPr>
+          <w:lang w:val="en-GB"/>
+        </w:rPr>
+        <w:t>and</w:t>
+      </w:r>
+      <w:r>
+        <w:rPr>
+          <w:lang w:val="en-GB"/>
+        </w:rPr>
+        <w:t xml:space="preserve"> learned from directly by the agent</w:t>
+      </w:r>
+      <w:r>
+        <w:rPr>
+          <w:lang w:val="en-GB"/>
+        </w:rPr>
+        <w:t>, w</w:t>
+      </w:r>
+      <w:r>
+        <w:rPr>
+          <w:lang w:val="en-GB"/>
+        </w:rPr>
+        <w:t>ith the</w:t>
+      </w:r>
+      <w:r>
+        <w:rPr>
+          <w:lang w:val="en-GB"/>
+        </w:rPr>
+        <w:t xml:space="preserve"> policies and values </w:t>
+      </w:r>
+      <w:r>
+        <w:rPr>
+          <w:lang w:val="en-GB"/>
+        </w:rPr>
+        <w:t>improving over time</w:t>
+      </w:r>
+      <w:r>
+        <w:rPr>
+          <w:lang w:val="en-GB"/>
+        </w:rPr>
+        <w:t xml:space="preserve">. </w:t>
+      </w:r>
+      <w:r>
+        <w:rPr>
+          <w:lang w:val="en-GB"/>
+        </w:rPr>
+        <w:t>The learning period is then terminated when the policy converges or a specified number of episodes is reached, with more episodes in general</w:t>
+      </w:r>
+      <w:r>
+        <w:rPr>
+          <w:lang w:val="en-GB"/>
+        </w:rPr>
+        <w:t>,</w:t>
+      </w:r>
+      <w:r>
+        <w:rPr>
+          <w:lang w:val="en-GB"/>
+        </w:rPr>
+        <w:t xml:space="preserve"> leading to a more optimal policy. </w:t>
+      </w:r>
+      <w:r>
+        <w:rPr>
+          <w:lang w:val="en-GB"/>
+        </w:rPr>
+        <w:t>The agent can then use this learned information to accomplish a task, such as how to navigate an airport.</w:t>
+      </w:r>
+      <w:r>
+        <w:rPr>
+          <w:lang w:val="en-GB"/>
+        </w:rPr>
+        <w:t xml:space="preserve"> However,</w:t>
+      </w:r>
+      <w:r>
+        <w:rPr>
+          <w:lang w:val="en-GB"/>
+        </w:rPr>
+        <w:t xml:space="preserve"> </w:t>
+      </w:r>
+      <w:r>
+        <w:rPr>
+          <w:lang w:val="en-GB"/>
+        </w:rPr>
+        <w:t>as its learning approach is based off averaging sample returns</w:t>
+      </w:r>
+      <w:r>
+        <w:rPr>
+          <w:lang w:val="en-GB"/>
+        </w:rPr>
+        <w:t xml:space="preserve">, applications are </w:t>
+      </w:r>
+      <w:r>
+        <w:rPr>
+          <w:lang w:val="en-GB"/>
+        </w:rPr>
+        <w:t>limit</w:t>
+      </w:r>
+      <w:r>
+        <w:rPr>
+          <w:lang w:val="en-GB"/>
+        </w:rPr>
+        <w:t>ed to</w:t>
+      </w:r>
+      <w:r>
+        <w:rPr>
+          <w:lang w:val="en-GB"/>
+        </w:rPr>
+        <w:t xml:space="preserve"> </w:t>
+      </w:r>
+      <w:r>
+        <w:rPr>
+          <w:lang w:val="en-GB"/>
+        </w:rPr>
+        <w:t>episodic tasks that eventually terminate,</w:t>
+      </w:r>
+      <w:r>
+        <w:rPr>
+          <w:lang w:val="en-GB"/>
+        </w:rPr>
+        <w:t xml:space="preserve"> as a policy </w:t>
+      </w:r>
+      <w:r>
+        <w:rPr>
+          <w:lang w:val="en-GB"/>
+        </w:rPr>
+        <w:lastRenderedPageBreak/>
+        <w:t>has to be extracted</w:t>
+      </w:r>
+      <w:r>
+        <w:rPr>
+          <w:lang w:val="en-GB"/>
+        </w:rPr>
+        <w:t xml:space="preserve">. </w:t>
+      </w:r>
+      <w:r>
+        <w:rPr>
+          <w:lang w:val="en-GB"/>
+        </w:rPr>
+        <w:t>Similar to</w:t>
+      </w:r>
+      <w:r>
+        <w:rPr>
+          <w:lang w:val="en-GB"/>
+        </w:rPr>
+        <w:t xml:space="preserve"> policy iteration, we can use Monte Carlo techniques to both, evaluate a policy and also improve a policy based off empirical simulations.</w:t>
+      </w:r>
+    </w:p>
+    <w:p>
+      <w:pPr>
+        <w:jc w:val="both"/>
+        <w:rPr>
+          <w:lang w:val="en-GB"/>
+        </w:rPr>
+      </w:pPr>
+      <w:r>
+        <w:rPr>
+          <w:lang w:val="en-GB"/>
+        </w:rPr>
+        <w:t xml:space="preserve">Due to Monte Carlo using empirical data to determine the best policy, the results obtained will always have a level of uncertainty associated with them and will never be exact. This is not </w:t>
+      </w:r>
+      <w:r>
+        <w:rPr>
+          <w:lang w:val="en-GB"/>
+        </w:rPr>
+        <w:t>a</w:t>
+      </w:r>
+      <w:r>
+        <w:rPr>
+          <w:lang w:val="en-GB"/>
+        </w:rPr>
+        <w:t xml:space="preserve"> major issue as typi</w:t>
+      </w:r>
+      <w:r>
+        <w:rPr>
+          <w:lang w:val="en-GB"/>
+        </w:rPr>
+        <w:t xml:space="preserve">cally work is done with generalised policy iterations which works with inexact values. </w:t>
+      </w:r>
+      <w:r>
+        <w:rPr>
+          <w:lang w:val="en-GB"/>
+        </w:rPr>
+        <w:t xml:space="preserve">However, when sampling a variable, </w:t>
+      </w:r>
+      <w:r>
+        <w:rPr>
+          <w:lang w:val="en-GB"/>
+        </w:rPr>
+        <w:t xml:space="preserve">mean has a convergence of </w:t>
+      </w:r>
+      <m:oMath>
+        <m:r>
+          <w:rPr>
+            <w:rFonts w:ascii="Cambria Math" w:hAnsi="Cambria Math"/>
+            <w:lang w:val="en-GB"/>
+          </w:rPr>
+          <m:t>O</m:t>
+        </m:r>
+        <m:d>
+          <m:dPr>
+            <m:ctrlPr>
+              <w:rPr>
+                <w:rFonts w:ascii="Cambria Math" w:hAnsi="Cambria Math"/>
+                <w:i/>
+                <w:lang w:val="en-GB"/>
+              </w:rPr>
+            </m:ctrlPr>
+          </m:dPr>
+          <m:e>
+            <m:f>
+              <m:fPr>
+                <m:ctrlPr>
+                  <w:rPr>
+                    <w:rFonts w:ascii="Cambria Math" w:hAnsi="Cambria Math"/>
+                    <w:i/>
+                    <w:lang w:val="en-GB"/>
+                  </w:rPr>
+                </m:ctrlPr>
+              </m:fPr>
+              <m:num>
+                <m:r>
+                  <w:rPr>
+                    <w:rFonts w:ascii="Cambria Math" w:hAnsi="Cambria Math"/>
+                    <w:lang w:val="en-GB"/>
+                  </w:rPr>
+                  <m:t>1</m:t>
+                </m:r>
+              </m:num>
+              <m:den>
+                <m:r>
+                  <w:rPr>
+                    <w:rFonts w:ascii="Cambria Math" w:hAnsi="Cambria Math"/>
+                    <w:lang w:val="en-GB"/>
+                  </w:rPr>
+                  <m:t>N</m:t>
+                </m:r>
+              </m:den>
+            </m:f>
+          </m:e>
+        </m:d>
+      </m:oMath>
+      <w:r>
+        <w:rPr>
+          <w:lang w:val="en-GB"/>
+        </w:rPr>
+        <w:t xml:space="preserve"> and convergence of covariance is </w:t>
+      </w:r>
+      <m:oMath>
+        <m:r>
+          <w:rPr>
+            <w:rFonts w:ascii="Cambria Math" w:hAnsi="Cambria Math"/>
+            <w:lang w:val="en-GB"/>
+          </w:rPr>
+          <m:t>O</m:t>
+        </m:r>
+        <m:d>
+          <m:dPr>
+            <m:ctrlPr>
+              <w:rPr>
+                <w:rFonts w:ascii="Cambria Math" w:hAnsi="Cambria Math"/>
+                <w:i/>
+                <w:lang w:val="en-GB"/>
+              </w:rPr>
+            </m:ctrlPr>
+          </m:dPr>
+          <m:e>
+            <m:rad>
+              <m:radPr>
+                <m:degHide m:val="1"/>
+                <m:ctrlPr>
+                  <w:rPr>
+                    <w:rFonts w:ascii="Cambria Math" w:hAnsi="Cambria Math"/>
+                    <w:i/>
+                    <w:lang w:val="en-GB"/>
+                  </w:rPr>
+                </m:ctrlPr>
+              </m:radPr>
+              <m:deg/>
+              <m:e>
+                <m:f>
+                  <m:fPr>
+                    <m:ctrlPr>
+                      <w:rPr>
+                        <w:rFonts w:ascii="Cambria Math" w:hAnsi="Cambria Math"/>
+                        <w:i/>
+                        <w:lang w:val="en-GB"/>
+                      </w:rPr>
+                    </m:ctrlPr>
+                  </m:fPr>
+                  <m:num>
+                    <m:r>
+                      <w:rPr>
+                        <w:rFonts w:ascii="Cambria Math" w:hAnsi="Cambria Math"/>
+                        <w:lang w:val="en-GB"/>
+                      </w:rPr>
+                      <m:t>1</m:t>
+                    </m:r>
+                  </m:num>
+                  <m:den>
+                    <m:r>
+                      <w:rPr>
+                        <w:rFonts w:ascii="Cambria Math" w:hAnsi="Cambria Math"/>
+                        <w:lang w:val="en-GB"/>
+                      </w:rPr>
+                      <m:t>N</m:t>
+                    </m:r>
+                  </m:den>
+                </m:f>
+              </m:e>
+            </m:rad>
+          </m:e>
+        </m:d>
+      </m:oMath>
+      <w:r>
+        <w:rPr>
+          <w:lang w:val="en-GB"/>
+        </w:rPr>
+        <w:t xml:space="preserve">, where </w:t>
+      </w:r>
+      <m:oMath>
+        <m:r>
+          <w:rPr>
+            <w:rFonts w:ascii="Cambria Math" w:hAnsi="Cambria Math"/>
+            <w:lang w:val="en-GB"/>
+          </w:rPr>
+          <m:t>N</m:t>
+        </m:r>
+      </m:oMath>
+      <w:r>
+        <w:rPr>
+          <w:lang w:val="en-GB"/>
+        </w:rPr>
+        <w:t xml:space="preserve"> is the number of times the variable is measured</w:t>
+      </w:r>
+      <w:r>
+        <w:rPr>
+          <w:lang w:val="en-GB"/>
+        </w:rPr>
+        <w:t>.</w:t>
+      </w:r>
+      <w:r>
+        <w:rPr>
+          <w:lang w:val="en-GB"/>
+        </w:rPr>
+        <w:t xml:space="preserve"> This means that Monte Carlo is a computationally slow </w:t>
+      </w:r>
+    </w:p>
+    <w:p>
+      <w:pPr>
+        <w:jc w:val="both"/>
+        <w:rPr>
+          <w:lang w:val="en-GB"/>
+        </w:rPr>
+      </w:pPr>
+      <w:r>
+        <w:rPr>
+          <w:lang w:val="en-GB"/>
+        </w:rPr>
+        <w:t xml:space="preserve">This trade-off in computational speed does provide a set of benefits which make Monte Carlo better and more robust than the policy and value iteration methods discussed earlier in the module. The </w:t>
+      </w:r>
+      <w:r>
+        <w:rPr>
+          <w:lang w:val="en-GB"/>
+        </w:rPr>
+        <w:t>best benefit of Monte Carlo algorithms is model-free policy iteration. Previous approaches seen requires a state transition model to find the optimal value function and policy.</w:t>
+      </w:r>
+    </w:p>
+    <w:p>
+      <w:pPr>
+        <w:jc w:val="both"/>
+        <w:rPr>
+          <w:lang w:val="en-GB"/>
+        </w:rPr>
+      </w:pPr>
+      <m:oMathPara>
+        <m:oMath>
+          <m:sSub>
+            <m:sSubPr>
+              <m:ctrlPr>
+                <w:rPr>
+                  <w:rFonts w:ascii="Cambria Math" w:hAnsi="Cambria Math"/>
+                  <w:i/>
+                  <w:lang w:val="en-GB"/>
+                </w:rPr>
+              </m:ctrlPr>
+            </m:sSubPr>
+            <m:e>
+              <m:r>
+                <w:rPr>
+                  <w:rFonts w:ascii="Cambria Math" w:hAnsi="Cambria Math"/>
+                  <w:lang w:val="en-GB"/>
+                </w:rPr>
+                <m:t>v</m:t>
+              </m:r>
+            </m:e>
+            <m:sub>
+              <m:r>
+                <w:rPr>
+                  <w:rFonts w:ascii="Cambria Math" w:hAnsi="Cambria Math"/>
+                  <w:lang w:val="en-GB"/>
+                </w:rPr>
+                <m:t>*</m:t>
+              </m:r>
+            </m:sub>
+          </m:sSub>
+          <m:d>
+            <m:dPr>
+              <m:ctrlPr>
+                <w:rPr>
+                  <w:rFonts w:ascii="Cambria Math" w:hAnsi="Cambria Math"/>
+                  <w:i/>
+                  <w:lang w:val="en-GB"/>
+                </w:rPr>
+              </m:ctrlPr>
+            </m:dPr>
+            <m:e>
+              <m:r>
+                <w:rPr>
+                  <w:rFonts w:ascii="Cambria Math" w:hAnsi="Cambria Math"/>
+                  <w:lang w:val="en-GB"/>
+                </w:rPr>
+                <m:t>s</m:t>
+              </m:r>
+            </m:e>
+          </m:d>
+          <m:r>
+            <w:rPr>
+              <w:rFonts w:ascii="Cambria Math" w:hAnsi="Cambria Math"/>
+              <w:lang w:val="en-GB"/>
+            </w:rPr>
+            <m:t>=</m:t>
+          </m:r>
+          <m:func>
+            <m:funcPr>
+              <m:ctrlPr>
+                <w:rPr>
+                  <w:rFonts w:ascii="Cambria Math" w:hAnsi="Cambria Math"/>
+                  <w:i/>
+                  <w:lang w:val="en-GB"/>
+                </w:rPr>
+              </m:ctrlPr>
+            </m:funcPr>
+            <m:fName>
+              <m:limLow>
+                <m:limLowPr>
+                  <m:ctrlPr>
+                    <w:rPr>
+                      <w:rFonts w:ascii="Cambria Math" w:hAnsi="Cambria Math"/>
+                      <w:i/>
+                      <w:lang w:val="en-GB"/>
+                    </w:rPr>
+                  </m:ctrlPr>
+                </m:limLowPr>
+                <m:e>
+                  <m:r>
+                    <m:rPr>
+                      <m:sty m:val="p"/>
+                    </m:rPr>
+                    <w:rPr>
+                      <w:rFonts w:ascii="Cambria Math" w:hAnsi="Cambria Math"/>
+                    </w:rPr>
+                    <m:t>max</m:t>
+                  </m:r>
+                </m:e>
+                <m:lim>
+                  <m:r>
+                    <w:rPr>
+                      <w:rFonts w:ascii="Cambria Math" w:hAnsi="Cambria Math"/>
+                      <w:lang w:val="en-GB"/>
+                    </w:rPr>
+                    <m:t>a</m:t>
+                  </m:r>
+                </m:lim>
+              </m:limLow>
+            </m:fName>
+            <m:e>
+              <m:nary>
+                <m:naryPr>
+                  <m:chr m:val="∑"/>
+                  <m:limLoc m:val="undOvr"/>
+                  <m:supHide m:val="1"/>
+                  <m:ctrlPr>
+                    <w:rPr>
+                      <w:rFonts w:ascii="Cambria Math" w:hAnsi="Cambria Math"/>
+                      <w:i/>
+                      <w:lang w:val="en-GB"/>
+                    </w:rPr>
+                  </m:ctrlPr>
+                </m:naryPr>
+                <m:sub>
+                  <m:sSup>
+                    <m:sSupPr>
+                      <m:ctrlPr>
+                        <w:rPr>
+                          <w:rFonts w:ascii="Cambria Math" w:hAnsi="Cambria Math"/>
+                          <w:i/>
+                          <w:lang w:val="en-GB"/>
+                        </w:rPr>
+                      </m:ctrlPr>
+                    </m:sSupPr>
+                    <m:e>
+                      <m:r>
+                        <w:rPr>
+                          <w:rFonts w:ascii="Cambria Math" w:hAnsi="Cambria Math"/>
+                          <w:lang w:val="en-GB"/>
+                        </w:rPr>
+                        <m:t>s</m:t>
+                      </m:r>
+                    </m:e>
+                    <m:sup>
+                      <m:r>
+                        <w:rPr>
+                          <w:rFonts w:ascii="Cambria Math" w:hAnsi="Cambria Math"/>
+                          <w:lang w:val="en-GB"/>
+                        </w:rPr>
+                        <m:t>'</m:t>
+                      </m:r>
+                    </m:sup>
+                  </m:sSup>
+                  <m:r>
+                    <w:rPr>
+                      <w:rFonts w:ascii="Cambria Math" w:hAnsi="Cambria Math"/>
+                      <w:lang w:val="en-GB"/>
+                    </w:rPr>
+                    <m:t>,r</m:t>
+                  </m:r>
+                </m:sub>
+                <m:sup/>
+                <m:e>
+                  <m:r>
+                    <w:rPr>
+                      <w:rFonts w:ascii="Cambria Math" w:hAnsi="Cambria Math"/>
+                      <w:lang w:val="en-GB"/>
+                    </w:rPr>
+                    <m:t>p</m:t>
+                  </m:r>
+                  <m:d>
+                    <m:dPr>
+                      <m:ctrlPr>
+                        <w:rPr>
+                          <w:rFonts w:ascii="Cambria Math" w:hAnsi="Cambria Math"/>
+                          <w:i/>
+                          <w:lang w:val="en-GB"/>
+                        </w:rPr>
+                      </m:ctrlPr>
+                    </m:dPr>
+                    <m:e>
+                      <m:sSup>
+                        <m:sSupPr>
+                          <m:ctrlPr>
+                            <w:rPr>
+                              <w:rFonts w:ascii="Cambria Math" w:hAnsi="Cambria Math"/>
+                              <w:i/>
+                              <w:lang w:val="en-GB"/>
+                            </w:rPr>
+                          </m:ctrlPr>
+                        </m:sSupPr>
+                        <m:e>
+                          <m:r>
+                            <w:rPr>
+                              <w:rFonts w:ascii="Cambria Math" w:hAnsi="Cambria Math"/>
+                              <w:lang w:val="en-GB"/>
+                            </w:rPr>
+                            <m:t>s</m:t>
+                          </m:r>
+                        </m:e>
+                        <m:sup>
+                          <m:r>
+                            <w:rPr>
+                              <w:rFonts w:ascii="Cambria Math" w:hAnsi="Cambria Math"/>
+                              <w:lang w:val="en-GB"/>
+                            </w:rPr>
+                            <m:t>'</m:t>
+                          </m:r>
+                        </m:sup>
+                      </m:sSup>
+                      <m:r>
+                        <w:rPr>
+                          <w:rFonts w:ascii="Cambria Math" w:hAnsi="Cambria Math"/>
+                          <w:lang w:val="en-GB"/>
+                        </w:rPr>
+                        <m:t>,r</m:t>
+                      </m:r>
+                      <m:r>
+                        <m:rPr>
+                          <m:sty m:val="p"/>
+                        </m:rPr>
+                        <w:rPr>
+                          <w:rFonts w:ascii="Cambria Math" w:hAnsi="Cambria Math" w:cs="Arial"/>
+                          <w:color w:val="4D5156"/>
+                          <w:sz w:val="21"/>
+                          <w:szCs w:val="21"/>
+                          <w:shd w:val="clear" w:color="auto" w:fill="FFFFFF"/>
+                        </w:rPr>
+                        <m:t>|</m:t>
+                      </m:r>
+                      <m:r>
+                        <m:rPr>
+                          <m:sty m:val="p"/>
+                        </m:rPr>
+                        <w:rPr>
+                          <w:rFonts w:ascii="Cambria Math" w:hAnsi="Cambria Math" w:cs="Arial"/>
+                          <w:color w:val="4D5156"/>
+                          <w:sz w:val="21"/>
+                          <w:szCs w:val="21"/>
+                          <w:shd w:val="clear" w:color="auto" w:fill="FFFFFF"/>
+                        </w:rPr>
+                        <m:t>s</m:t>
+                      </m:r>
+                      <m:r>
+                        <w:rPr>
+                          <w:rFonts w:ascii="Cambria Math" w:hAnsi="Cambria Math"/>
+                          <w:lang w:val="en-GB"/>
+                        </w:rPr>
+                        <m:t>,a</m:t>
+                      </m:r>
+                    </m:e>
+                  </m:d>
+                  <m:d>
+                    <m:dPr>
+                      <m:begChr m:val="["/>
+                      <m:endChr m:val="]"/>
+                      <m:ctrlPr>
+                        <w:rPr>
+                          <w:rFonts w:ascii="Cambria Math" w:hAnsi="Cambria Math"/>
+                          <w:i/>
+                          <w:lang w:val="en-GB"/>
+                        </w:rPr>
+                      </m:ctrlPr>
+                    </m:dPr>
+                    <m:e>
+                      <m:r>
+                        <w:rPr>
+                          <w:rFonts w:ascii="Cambria Math" w:hAnsi="Cambria Math"/>
+                          <w:lang w:val="en-GB"/>
+                        </w:rPr>
+                        <m:t>r+γ</m:t>
+                      </m:r>
+                      <m:sSub>
+                        <m:sSubPr>
+                          <m:ctrlPr>
+                            <w:rPr>
+                              <w:rFonts w:ascii="Cambria Math" w:hAnsi="Cambria Math"/>
+                              <w:i/>
+                              <w:lang w:val="en-GB"/>
+                            </w:rPr>
+                          </m:ctrlPr>
+                        </m:sSubPr>
+                        <m:e>
+                          <m:r>
+                            <w:rPr>
+                              <w:rFonts w:ascii="Cambria Math" w:hAnsi="Cambria Math"/>
+                              <w:lang w:val="en-GB"/>
+                            </w:rPr>
+                            <m:t>v</m:t>
+                          </m:r>
+                        </m:e>
+                        <m:sub>
+                          <m:r>
+                            <w:rPr>
+                              <w:rFonts w:ascii="Cambria Math" w:hAnsi="Cambria Math"/>
+                              <w:lang w:val="en-GB"/>
+                            </w:rPr>
+                            <m:t>*</m:t>
+                          </m:r>
+                        </m:sub>
+                      </m:sSub>
+                      <m:d>
+                        <m:dPr>
+                          <m:ctrlPr>
+                            <w:rPr>
+                              <w:rFonts w:ascii="Cambria Math" w:hAnsi="Cambria Math"/>
+                              <w:i/>
+                              <w:lang w:val="en-GB"/>
+                            </w:rPr>
+                          </m:ctrlPr>
+                        </m:dPr>
+                        <m:e>
+                          <m:sSup>
+                            <m:sSupPr>
+                              <m:ctrlPr>
+                                <w:rPr>
+                                  <w:rFonts w:ascii="Cambria Math" w:hAnsi="Cambria Math"/>
+                                  <w:i/>
+                                  <w:lang w:val="en-GB"/>
+                                </w:rPr>
+                              </m:ctrlPr>
+                            </m:sSupPr>
+                            <m:e>
+                              <m:r>
+                                <w:rPr>
+                                  <w:rFonts w:ascii="Cambria Math" w:hAnsi="Cambria Math"/>
+                                  <w:lang w:val="en-GB"/>
+                                </w:rPr>
+                                <m:t>s</m:t>
+                              </m:r>
+                            </m:e>
+                            <m:sup>
+                              <m:r>
+                                <w:rPr>
+                                  <w:rFonts w:ascii="Cambria Math" w:hAnsi="Cambria Math"/>
+                                  <w:lang w:val="en-GB"/>
+                                </w:rPr>
+                                <m:t>'</m:t>
+                              </m:r>
+                            </m:sup>
+                          </m:sSup>
+                        </m:e>
+                      </m:d>
+                    </m:e>
+                  </m:d>
+                </m:e>
+              </m:nary>
+            </m:e>
+          </m:func>
+        </m:oMath>
+      </m:oMathPara>
+    </w:p>
+    <w:p>
+      <w:pPr>
+        <w:jc w:val="both"/>
+        <w:rPr>
+          <w:lang w:val="en-GB"/>
+        </w:rPr>
+      </w:pPr>
+      <w:r>
+        <w:rPr>
+          <w:lang w:val="en-GB"/>
+        </w:rPr>
+        <w:t xml:space="preserve">Where </w:t>
+      </w:r>
+      <m:oMath>
+        <m:sSub>
+          <m:sSubPr>
+            <m:ctrlPr>
+              <w:rPr>
+                <w:rFonts w:ascii="Cambria Math" w:hAnsi="Cambria Math"/>
+                <w:i/>
+                <w:lang w:val="en-GB"/>
+              </w:rPr>
+            </m:ctrlPr>
+          </m:sSubPr>
+          <m:e>
+            <m:r>
+              <w:rPr>
+                <w:rFonts w:ascii="Cambria Math" w:hAnsi="Cambria Math"/>
+                <w:lang w:val="en-GB"/>
+              </w:rPr>
+              <m:t>v</m:t>
+            </m:r>
+          </m:e>
+          <m:sub>
+            <m:r>
+              <w:rPr>
+                <w:rFonts w:ascii="Cambria Math" w:hAnsi="Cambria Math"/>
+                <w:lang w:val="en-GB"/>
+              </w:rPr>
+              <m:t>*</m:t>
+            </m:r>
+          </m:sub>
+        </m:sSub>
+        <m:d>
+          <m:dPr>
+            <m:ctrlPr>
+              <w:rPr>
+                <w:rFonts w:ascii="Cambria Math" w:hAnsi="Cambria Math"/>
+                <w:i/>
+                <w:lang w:val="en-GB"/>
+              </w:rPr>
+            </m:ctrlPr>
+          </m:dPr>
+          <m:e>
+            <m:r>
+              <w:rPr>
+                <w:rFonts w:ascii="Cambria Math" w:hAnsi="Cambria Math"/>
+                <w:lang w:val="en-GB"/>
+              </w:rPr>
+              <m:t>s</m:t>
+            </m:r>
+          </m:e>
+        </m:d>
+      </m:oMath>
+      <w:r>
+        <w:rPr>
+          <w:lang w:val="en-GB"/>
+        </w:rPr>
+        <w:t xml:space="preserve"> is the optimal value function and </w:t>
+      </w:r>
+      <m:oMath>
+        <m:r>
+          <w:rPr>
+            <w:rFonts w:ascii="Cambria Math" w:hAnsi="Cambria Math"/>
+            <w:lang w:val="en-GB"/>
+          </w:rPr>
+          <m:t>p</m:t>
+        </m:r>
+        <m:d>
+          <m:dPr>
+            <m:ctrlPr>
+              <w:rPr>
+                <w:rFonts w:ascii="Cambria Math" w:hAnsi="Cambria Math"/>
+                <w:i/>
+                <w:lang w:val="en-GB"/>
+              </w:rPr>
+            </m:ctrlPr>
+          </m:dPr>
+          <m:e>
+            <m:sSup>
+              <m:sSupPr>
+                <m:ctrlPr>
+                  <w:rPr>
+                    <w:rFonts w:ascii="Cambria Math" w:hAnsi="Cambria Math"/>
+                    <w:i/>
+                    <w:lang w:val="en-GB"/>
+                  </w:rPr>
+                </m:ctrlPr>
+              </m:sSupPr>
+              <m:e>
+                <m:r>
+                  <w:rPr>
+                    <w:rFonts w:ascii="Cambria Math" w:hAnsi="Cambria Math"/>
+                    <w:lang w:val="en-GB"/>
+                  </w:rPr>
+                  <m:t>s</m:t>
+                </m:r>
+              </m:e>
+              <m:sup>
+                <m:r>
+                  <w:rPr>
+                    <w:rFonts w:ascii="Cambria Math" w:hAnsi="Cambria Math"/>
+                    <w:lang w:val="en-GB"/>
+                  </w:rPr>
+                  <m:t>'</m:t>
+                </m:r>
+              </m:sup>
+            </m:sSup>
+            <m:r>
+              <w:rPr>
+                <w:rFonts w:ascii="Cambria Math" w:hAnsi="Cambria Math"/>
+                <w:lang w:val="en-GB"/>
+              </w:rPr>
+              <m:t>,r</m:t>
+            </m:r>
+            <m:r>
+              <m:rPr>
+                <m:sty m:val="p"/>
+              </m:rPr>
+              <w:rPr>
+                <w:rFonts w:ascii="Cambria Math" w:hAnsi="Cambria Math" w:cs="Arial"/>
+                <w:color w:val="4D5156"/>
+                <w:sz w:val="21"/>
+                <w:szCs w:val="21"/>
+                <w:shd w:val="clear" w:color="auto" w:fill="FFFFFF"/>
+              </w:rPr>
+              <m:t>|</m:t>
+            </m:r>
+            <m:r>
+              <m:rPr>
+                <m:sty m:val="p"/>
+              </m:rPr>
+              <w:rPr>
+                <w:rFonts w:ascii="Cambria Math" w:hAnsi="Cambria Math" w:cs="Arial"/>
+                <w:color w:val="4D5156"/>
+                <w:sz w:val="21"/>
+                <w:szCs w:val="21"/>
+                <w:shd w:val="clear" w:color="auto" w:fill="FFFFFF"/>
+              </w:rPr>
+              <m:t>s</m:t>
+            </m:r>
+            <m:r>
+              <w:rPr>
+                <w:rFonts w:ascii="Cambria Math" w:hAnsi="Cambria Math"/>
+                <w:lang w:val="en-GB"/>
+              </w:rPr>
+              <m:t>,a</m:t>
+            </m:r>
+          </m:e>
+        </m:d>
+      </m:oMath>
+      <w:r>
+        <w:rPr>
+          <w:lang w:val="en-GB"/>
+        </w:rPr>
+        <w:t xml:space="preserve"> is the state transition probability distribution. With the empirical approach that Monte Carlo uses this can be </w:t>
+      </w:r>
+      <w:r>
+        <w:rPr>
+          <w:lang w:val="en-GB"/>
+        </w:rPr>
+        <w:t>estimated</w:t>
+      </w:r>
+      <w:r>
+        <w:rPr>
+          <w:lang w:val="en-GB"/>
+        </w:rPr>
+        <w:t xml:space="preserve"> by directly using the </w:t>
+      </w:r>
+      <w:r>
+        <w:rPr>
+          <w:lang w:val="en-GB"/>
+        </w:rPr>
+        <w:t xml:space="preserve">expected value of the </w:t>
+      </w:r>
+      <w:r>
+        <w:rPr>
+          <w:lang w:val="en-GB"/>
+        </w:rPr>
+        <w:t xml:space="preserve">return </w:t>
+      </w:r>
+      <m:oMath>
+        <m:sSub>
+          <m:sSubPr>
+            <m:ctrlPr>
+              <w:rPr>
+                <w:rFonts w:ascii="Cambria Math" w:hAnsi="Cambria Math"/>
+                <w:i/>
+                <w:lang w:val="en-GB"/>
+              </w:rPr>
+            </m:ctrlPr>
+          </m:sSubPr>
+          <m:e>
+            <m:r>
+              <w:rPr>
+                <w:rFonts w:ascii="Cambria Math" w:hAnsi="Cambria Math"/>
+                <w:lang w:val="en-GB"/>
+              </w:rPr>
+              <m:t>q</m:t>
+            </m:r>
+          </m:e>
+          <m:sub>
+            <m:r>
+              <w:rPr>
+                <w:rFonts w:ascii="Cambria Math" w:hAnsi="Cambria Math"/>
+                <w:lang w:val="en-GB"/>
+              </w:rPr>
+              <m:t>*</m:t>
+            </m:r>
+          </m:sub>
+        </m:sSub>
+        <m:d>
+          <m:dPr>
+            <m:ctrlPr>
+              <w:rPr>
+                <w:rFonts w:ascii="Cambria Math" w:hAnsi="Cambria Math"/>
+                <w:i/>
+                <w:lang w:val="en-GB"/>
+              </w:rPr>
+            </m:ctrlPr>
+          </m:dPr>
+          <m:e>
+            <m:r>
+              <w:rPr>
+                <w:rFonts w:ascii="Cambria Math" w:hAnsi="Cambria Math"/>
+                <w:lang w:val="en-GB"/>
+              </w:rPr>
+              <m:t>s</m:t>
+            </m:r>
+            <m:r>
+              <w:rPr>
+                <w:rFonts w:ascii="Cambria Math" w:hAnsi="Cambria Math"/>
+                <w:lang w:val="en-GB"/>
+              </w:rPr>
+              <m:t>,a</m:t>
+            </m:r>
+          </m:e>
+        </m:d>
+      </m:oMath>
+      <w:r>
+        <w:rPr>
+          <w:lang w:val="en-GB"/>
+        </w:rPr>
+        <w:t xml:space="preserve"> which achieves the optimal policy </w:t>
+      </w:r>
+      <m:oMath>
+        <m:sSub>
+          <m:sSubPr>
+            <m:ctrlPr>
+              <w:rPr>
+                <w:rFonts w:ascii="Cambria Math" w:hAnsi="Cambria Math"/>
+                <w:i/>
+                <w:lang w:val="en-GB"/>
+              </w:rPr>
+            </m:ctrlPr>
+          </m:sSubPr>
+          <m:e>
+            <m:r>
+              <w:rPr>
+                <w:rFonts w:ascii="Cambria Math" w:hAnsi="Cambria Math"/>
+                <w:lang w:val="en-GB"/>
+              </w:rPr>
+              <m:t>π</m:t>
+            </m:r>
+          </m:e>
+          <m:sub>
+            <m:r>
+              <w:rPr>
+                <w:rFonts w:ascii="Cambria Math" w:hAnsi="Cambria Math"/>
+                <w:lang w:val="en-GB"/>
+              </w:rPr>
+              <m:t>*</m:t>
+            </m:r>
+          </m:sub>
+        </m:sSub>
+        <m:d>
+          <m:dPr>
+            <m:ctrlPr>
+              <w:rPr>
+                <w:rFonts w:ascii="Cambria Math" w:hAnsi="Cambria Math"/>
+                <w:i/>
+                <w:lang w:val="en-GB"/>
+              </w:rPr>
+            </m:ctrlPr>
+          </m:dPr>
+          <m:e>
+            <m:r>
+              <w:rPr>
+                <w:rFonts w:ascii="Cambria Math" w:hAnsi="Cambria Math"/>
+                <w:lang w:val="en-GB"/>
+              </w:rPr>
+              <m:t>s</m:t>
+            </m:r>
+          </m:e>
+        </m:d>
+      </m:oMath>
+      <w:r>
+        <w:rPr>
+          <w:lang w:val="en-GB"/>
+        </w:rPr>
+        <w:t xml:space="preserve"> allowing the optimal value function.</w:t>
+      </w:r>
+      <w:r>
+        <w:rPr>
+          <w:lang w:val="en-GB"/>
+        </w:rPr>
+        <w:t xml:space="preserve"> The expected value of the return incorporates future effects and allows Monte Carlo to not need any prior knowledge of the environment such as pre-defined models of the state transitions or reward, instead learning directly from the data.</w:t>
+      </w:r>
+    </w:p>
+    <w:p>
+      <w:pPr>
+        <w:jc w:val="both"/>
+        <w:rPr>
+          <w:lang w:val="en-GB"/>
+        </w:rPr>
+      </w:pPr>
+      <w:r>
+        <w:rPr>
+          <w:lang w:val="en-GB"/>
+        </w:rPr>
+        <w:t xml:space="preserve">Additionally, although the final policy will still need to be extracted, real-time evaluation can be accomplished by feeding data directly to the Monte Carlo algorithm as events occur, this is not possible in policy or value iteration due to the need for prior knowledge about the environment. </w:t>
+      </w:r>
+      <w:r>
+        <w:rPr>
+          <w:lang w:val="en-GB"/>
+        </w:rPr>
+        <w:t>Unlike policy and value iteration, t</w:t>
+      </w:r>
+      <w:r>
+        <w:rPr>
+          <w:lang w:val="en-GB"/>
+        </w:rPr>
+        <w:t xml:space="preserve">he Monte Carlo approach also doesn’t need the entire state space to be sampled </w:t>
+      </w:r>
+      <w:r>
+        <w:rPr>
+          <w:lang w:val="en-GB"/>
+        </w:rPr>
+        <w:t>to specify policies as the calculations can be restricted to just states with data. This allows Monte Carlo to be more efficient as the algorithm does not need to iterate across all the states and can restrict data generation and gathering to areas of interest.</w:t>
       </w:r>
     </w:p>
     <w:p>
@@ -833,6 +2312,243 @@
     </w:sectPr>
   </w:body>
 </w:document>
+</file>
+
+<file path=word/numbering.xml><?xml version="1.0" encoding="utf-8"?>
+<w:numbering xmlns:wpc="http://schemas.microsoft.com/office/word/2010/wordprocessingCanvas" xmlns:cx="http://schemas.microsoft.com/office/drawing/2014/chartex" xmlns:cx1="http://schemas.microsoft.com/office/drawing/2015/9/8/chartex" xmlns:cx2="http://schemas.microsoft.com/office/drawing/2015/10/21/chartex" xmlns:cx3="http://schemas.microsoft.com/office/drawing/2016/5/9/chartex" xmlns:cx4="http://schemas.microsoft.com/office/drawing/2016/5/10/chartex" xmlns:cx5="http://schemas.microsoft.com/office/drawing/2016/5/11/chartex" xmlns:cx6="http://schemas.microsoft.com/office/drawing/2016/5/12/chartex" xmlns:cx7="http://schemas.microsoft.com/office/drawing/2016/5/13/chartex" xmlns:cx8="http://schemas.microsoft.com/office/drawing/2016/5/14/chartex" xmlns:mc="http://schemas.openxmlformats.org/markup-compatibility/2006" xmlns:aink="http://schemas.microsoft.com/office/drawing/2016/ink" xmlns:am3d="http://schemas.microsoft.com/office/drawing/2017/model3d" xmlns:o="urn:schemas-microsoft-com:office:office" xmlns:r="http://schemas.openxmlformats.org/officeDocument/2006/relationships" xmlns:m="http://schemas.openxmlformats.org/officeDocument/2006/math" xmlns:v="urn:schemas-microsoft-com:vml" xmlns:wp14="http://schemas.microsoft.com/office/word/2010/wordprocessingDrawing" xmlns:wp="http://schemas.openxmlformats.org/drawingml/2006/wordprocessingDrawing" xmlns:w10="urn:schemas-microsoft-com:office:word" xmlns:w="http://schemas.openxmlformats.org/wordprocessingml/2006/main" xmlns:w14="http://schemas.microsoft.com/office/word/2010/wordml" xmlns:w15="http://schemas.microsoft.com/office/word/2012/wordml" xmlns:w16cex="http://schemas.microsoft.com/office/word/2018/wordml/cex" xmlns:w16cid="http://schemas.microsoft.com/office/word/2016/wordml/cid" xmlns:w16="http://schemas.microsoft.com/office/word/2018/wordml" xmlns:w16sdtdh="http://schemas.microsoft.com/office/word/2020/wordml/sdtdatahash" xmlns:w16se="http://schemas.microsoft.com/office/word/2015/wordml/symex" xmlns:wpg="http://schemas.microsoft.com/office/word/2010/wordprocessingGroup" xmlns:wpi="http://schemas.microsoft.com/office/word/2010/wordprocessingInk" xmlns:wne="http://schemas.microsoft.com/office/word/2006/wordml" xmlns:wps="http://schemas.microsoft.com/office/word/2010/wordprocessingShape" mc:Ignorable="w14 w15 w16se w16cid w16 w16cex w16sdtdh wp14">
+  <w:abstractNum w:abstractNumId="0" w15:restartNumberingAfterBreak="0">
+    <w:nsid w:val="462C55EB"/>
+    <w:multiLevelType w:val="hybridMultilevel"/>
+    <w:tmpl w:val="E2A45AD8"/>
+    <w:lvl w:ilvl="0" w:tplc="08090001">
+      <w:start w:val="1"/>
+      <w:numFmt w:val="bullet"/>
+      <w:lvlText w:val=""/>
+      <w:lvlJc w:val="left"/>
+      <w:pPr>
+        <w:ind w:left="720" w:hanging="360"/>
+      </w:pPr>
+      <w:rPr>
+        <w:rFonts w:ascii="Symbol" w:hAnsi="Symbol" w:hint="default"/>
+      </w:rPr>
+    </w:lvl>
+    <w:lvl w:ilvl="1" w:tplc="08090003" w:tentative="1">
+      <w:start w:val="1"/>
+      <w:numFmt w:val="bullet"/>
+      <w:lvlText w:val="o"/>
+      <w:lvlJc w:val="left"/>
+      <w:pPr>
+        <w:ind w:left="1440" w:hanging="360"/>
+      </w:pPr>
+      <w:rPr>
+        <w:rFonts w:ascii="Courier New" w:hAnsi="Courier New" w:cs="Courier New" w:hint="default"/>
+      </w:rPr>
+    </w:lvl>
+    <w:lvl w:ilvl="2" w:tplc="08090005" w:tentative="1">
+      <w:start w:val="1"/>
+      <w:numFmt w:val="bullet"/>
+      <w:lvlText w:val=""/>
+      <w:lvlJc w:val="left"/>
+      <w:pPr>
+        <w:ind w:left="2160" w:hanging="360"/>
+      </w:pPr>
+      <w:rPr>
+        <w:rFonts w:ascii="Wingdings" w:hAnsi="Wingdings" w:hint="default"/>
+      </w:rPr>
+    </w:lvl>
+    <w:lvl w:ilvl="3" w:tplc="08090001" w:tentative="1">
+      <w:start w:val="1"/>
+      <w:numFmt w:val="bullet"/>
+      <w:lvlText w:val=""/>
+      <w:lvlJc w:val="left"/>
+      <w:pPr>
+        <w:ind w:left="2880" w:hanging="360"/>
+      </w:pPr>
+      <w:rPr>
+        <w:rFonts w:ascii="Symbol" w:hAnsi="Symbol" w:hint="default"/>
+      </w:rPr>
+    </w:lvl>
+    <w:lvl w:ilvl="4" w:tplc="08090003" w:tentative="1">
+      <w:start w:val="1"/>
+      <w:numFmt w:val="bullet"/>
+      <w:lvlText w:val="o"/>
+      <w:lvlJc w:val="left"/>
+      <w:pPr>
+        <w:ind w:left="3600" w:hanging="360"/>
+      </w:pPr>
+      <w:rPr>
+        <w:rFonts w:ascii="Courier New" w:hAnsi="Courier New" w:cs="Courier New" w:hint="default"/>
+      </w:rPr>
+    </w:lvl>
+    <w:lvl w:ilvl="5" w:tplc="08090005" w:tentative="1">
+      <w:start w:val="1"/>
+      <w:numFmt w:val="bullet"/>
+      <w:lvlText w:val=""/>
+      <w:lvlJc w:val="left"/>
+      <w:pPr>
+        <w:ind w:left="4320" w:hanging="360"/>
+      </w:pPr>
+      <w:rPr>
+        <w:rFonts w:ascii="Wingdings" w:hAnsi="Wingdings" w:hint="default"/>
+      </w:rPr>
+    </w:lvl>
+    <w:lvl w:ilvl="6" w:tplc="08090001" w:tentative="1">
+      <w:start w:val="1"/>
+      <w:numFmt w:val="bullet"/>
+      <w:lvlText w:val=""/>
+      <w:lvlJc w:val="left"/>
+      <w:pPr>
+        <w:ind w:left="5040" w:hanging="360"/>
+      </w:pPr>
+      <w:rPr>
+        <w:rFonts w:ascii="Symbol" w:hAnsi="Symbol" w:hint="default"/>
+      </w:rPr>
+    </w:lvl>
+    <w:lvl w:ilvl="7" w:tplc="08090003" w:tentative="1">
+      <w:start w:val="1"/>
+      <w:numFmt w:val="bullet"/>
+      <w:lvlText w:val="o"/>
+      <w:lvlJc w:val="left"/>
+      <w:pPr>
+        <w:ind w:left="5760" w:hanging="360"/>
+      </w:pPr>
+      <w:rPr>
+        <w:rFonts w:ascii="Courier New" w:hAnsi="Courier New" w:cs="Courier New" w:hint="default"/>
+      </w:rPr>
+    </w:lvl>
+    <w:lvl w:ilvl="8" w:tplc="08090005" w:tentative="1">
+      <w:start w:val="1"/>
+      <w:numFmt w:val="bullet"/>
+      <w:lvlText w:val=""/>
+      <w:lvlJc w:val="left"/>
+      <w:pPr>
+        <w:ind w:left="6480" w:hanging="360"/>
+      </w:pPr>
+      <w:rPr>
+        <w:rFonts w:ascii="Wingdings" w:hAnsi="Wingdings" w:hint="default"/>
+      </w:rPr>
+    </w:lvl>
+  </w:abstractNum>
+  <w:abstractNum w:abstractNumId="1" w15:restartNumberingAfterBreak="0">
+    <w:nsid w:val="68F8471E"/>
+    <w:multiLevelType w:val="hybridMultilevel"/>
+    <w:tmpl w:val="1FD6AC12"/>
+    <w:lvl w:ilvl="0" w:tplc="08090001">
+      <w:start w:val="1"/>
+      <w:numFmt w:val="bullet"/>
+      <w:lvlText w:val=""/>
+      <w:lvlJc w:val="left"/>
+      <w:pPr>
+        <w:ind w:left="720" w:hanging="360"/>
+      </w:pPr>
+      <w:rPr>
+        <w:rFonts w:ascii="Symbol" w:hAnsi="Symbol" w:hint="default"/>
+      </w:rPr>
+    </w:lvl>
+    <w:lvl w:ilvl="1" w:tplc="08090003">
+      <w:start w:val="1"/>
+      <w:numFmt w:val="bullet"/>
+      <w:lvlText w:val="o"/>
+      <w:lvlJc w:val="left"/>
+      <w:pPr>
+        <w:ind w:left="1440" w:hanging="360"/>
+      </w:pPr>
+      <w:rPr>
+        <w:rFonts w:ascii="Courier New" w:hAnsi="Courier New" w:cs="Courier New" w:hint="default"/>
+      </w:rPr>
+    </w:lvl>
+    <w:lvl w:ilvl="2" w:tplc="08090005" w:tentative="1">
+      <w:start w:val="1"/>
+      <w:numFmt w:val="bullet"/>
+      <w:lvlText w:val=""/>
+      <w:lvlJc w:val="left"/>
+      <w:pPr>
+        <w:ind w:left="2160" w:hanging="360"/>
+      </w:pPr>
+      <w:rPr>
+        <w:rFonts w:ascii="Wingdings" w:hAnsi="Wingdings" w:hint="default"/>
+      </w:rPr>
+    </w:lvl>
+    <w:lvl w:ilvl="3" w:tplc="08090001" w:tentative="1">
+      <w:start w:val="1"/>
+      <w:numFmt w:val="bullet"/>
+      <w:lvlText w:val=""/>
+      <w:lvlJc w:val="left"/>
+      <w:pPr>
+        <w:ind w:left="2880" w:hanging="360"/>
+      </w:pPr>
+      <w:rPr>
+        <w:rFonts w:ascii="Symbol" w:hAnsi="Symbol" w:hint="default"/>
+      </w:rPr>
+    </w:lvl>
+    <w:lvl w:ilvl="4" w:tplc="08090003" w:tentative="1">
+      <w:start w:val="1"/>
+      <w:numFmt w:val="bullet"/>
+      <w:lvlText w:val="o"/>
+      <w:lvlJc w:val="left"/>
+      <w:pPr>
+        <w:ind w:left="3600" w:hanging="360"/>
+      </w:pPr>
+      <w:rPr>
+        <w:rFonts w:ascii="Courier New" w:hAnsi="Courier New" w:cs="Courier New" w:hint="default"/>
+      </w:rPr>
+    </w:lvl>
+    <w:lvl w:ilvl="5" w:tplc="08090005" w:tentative="1">
+      <w:start w:val="1"/>
+      <w:numFmt w:val="bullet"/>
+      <w:lvlText w:val=""/>
+      <w:lvlJc w:val="left"/>
+      <w:pPr>
+        <w:ind w:left="4320" w:hanging="360"/>
+      </w:pPr>
+      <w:rPr>
+        <w:rFonts w:ascii="Wingdings" w:hAnsi="Wingdings" w:hint="default"/>
+      </w:rPr>
+    </w:lvl>
+    <w:lvl w:ilvl="6" w:tplc="08090001" w:tentative="1">
+      <w:start w:val="1"/>
+      <w:numFmt w:val="bullet"/>
+      <w:lvlText w:val=""/>
+      <w:lvlJc w:val="left"/>
+      <w:pPr>
+        <w:ind w:left="5040" w:hanging="360"/>
+      </w:pPr>
+      <w:rPr>
+        <w:rFonts w:ascii="Symbol" w:hAnsi="Symbol" w:hint="default"/>
+      </w:rPr>
+    </w:lvl>
+    <w:lvl w:ilvl="7" w:tplc="08090003" w:tentative="1">
+      <w:start w:val="1"/>
+      <w:numFmt w:val="bullet"/>
+      <w:lvlText w:val="o"/>
+      <w:lvlJc w:val="left"/>
+      <w:pPr>
+        <w:ind w:left="5760" w:hanging="360"/>
+      </w:pPr>
+      <w:rPr>
+        <w:rFonts w:ascii="Courier New" w:hAnsi="Courier New" w:cs="Courier New" w:hint="default"/>
+      </w:rPr>
+    </w:lvl>
+    <w:lvl w:ilvl="8" w:tplc="08090005" w:tentative="1">
+      <w:start w:val="1"/>
+      <w:numFmt w:val="bullet"/>
+      <w:lvlText w:val=""/>
+      <w:lvlJc w:val="left"/>
+      <w:pPr>
+        <w:ind w:left="6480" w:hanging="360"/>
+      </w:pPr>
+      <w:rPr>
+        <w:rFonts w:ascii="Wingdings" w:hAnsi="Wingdings" w:hint="default"/>
+      </w:rPr>
+    </w:lvl>
+  </w:abstractNum>
+  <w:num w:numId="1" w16cid:durableId="1267498711">
+    <w:abstractNumId w:val="0"/>
+  </w:num>
+  <w:num w:numId="2" w16cid:durableId="1238662848">
+    <w:abstractNumId w:val="1"/>
+  </w:num>
+</w:numbering>
 </file>
 
 <file path=word/styles.xml><?xml version="1.0" encoding="utf-8"?>
@@ -1271,6 +2987,17 @@
       <w:color w:val="808080"/>
     </w:rPr>
   </w:style>
+  <w:style w:type="paragraph" w:styleId="ListParagraph">
+    <w:name w:val="List Paragraph"/>
+    <w:basedOn w:val="Normal"/>
+    <w:uiPriority w:val="34"/>
+    <w:qFormat/>
+    <w:rsid w:val="009014EC"/>
+    <w:pPr>
+      <w:ind w:left="720"/>
+      <w:contextualSpacing/>
+    </w:pPr>
+  </w:style>
 </w:styles>
 </file>
 

</xml_diff>